<commit_message>
add: additional source code
</commit_message>
<xml_diff>
--- a/deliverables/Template fiche livraison logiciel..docx
+++ b/deliverables/Template fiche livraison logiciel..docx
@@ -1,6 +1,6 @@
 
 <file path=word/document.xml><?xml version="1.0" encoding="utf-8"?>
-<w:document xmlns:wpc="http://schemas.microsoft.com/office/word/2010/wordprocessingCanvas" xmlns:mc="http://schemas.openxmlformats.org/markup-compatibility/2006" xmlns:o="urn:schemas-microsoft-com:office:office" xmlns:r="http://schemas.openxmlformats.org/officeDocument/2006/relationships" xmlns:m="http://schemas.openxmlformats.org/officeDocument/2006/math" xmlns:v="urn:schemas-microsoft-com:vml" xmlns:wp14="http://schemas.microsoft.com/office/word/2010/wordprocessingDrawing" xmlns:wp="http://schemas.openxmlformats.org/drawingml/2006/wordprocessingDrawing" xmlns:w10="urn:schemas-microsoft-com:office:word" xmlns:w="http://schemas.openxmlformats.org/wordprocessingml/2006/main" xmlns:w14="http://schemas.microsoft.com/office/word/2010/wordml" xmlns:w15="http://schemas.microsoft.com/office/word/2012/wordml" xmlns:wpg="http://schemas.microsoft.com/office/word/2010/wordprocessingGroup" xmlns:wpi="http://schemas.microsoft.com/office/word/2010/wordprocessingInk" xmlns:wne="http://schemas.microsoft.com/office/word/2006/wordml" xmlns:wps="http://schemas.microsoft.com/office/word/2010/wordprocessingShape" mc:Ignorable="w14 w15 wp14">
+<w:document xmlns:wpc="http://schemas.microsoft.com/office/word/2010/wordprocessingCanvas" xmlns:cx="http://schemas.microsoft.com/office/drawing/2014/chartex" xmlns:cx1="http://schemas.microsoft.com/office/drawing/2015/9/8/chartex" xmlns:cx2="http://schemas.microsoft.com/office/drawing/2015/10/21/chartex" xmlns:cx3="http://schemas.microsoft.com/office/drawing/2016/5/9/chartex" xmlns:cx4="http://schemas.microsoft.com/office/drawing/2016/5/10/chartex" xmlns:cx5="http://schemas.microsoft.com/office/drawing/2016/5/11/chartex" xmlns:cx6="http://schemas.microsoft.com/office/drawing/2016/5/12/chartex" xmlns:cx7="http://schemas.microsoft.com/office/drawing/2016/5/13/chartex" xmlns:cx8="http://schemas.microsoft.com/office/drawing/2016/5/14/chartex" xmlns:mc="http://schemas.openxmlformats.org/markup-compatibility/2006" xmlns:aink="http://schemas.microsoft.com/office/drawing/2016/ink" xmlns:am3d="http://schemas.microsoft.com/office/drawing/2017/model3d" xmlns:o="urn:schemas-microsoft-com:office:office" xmlns:r="http://schemas.openxmlformats.org/officeDocument/2006/relationships" xmlns:m="http://schemas.openxmlformats.org/officeDocument/2006/math" xmlns:v="urn:schemas-microsoft-com:vml" xmlns:wp14="http://schemas.microsoft.com/office/word/2010/wordprocessingDrawing" xmlns:wp="http://schemas.openxmlformats.org/drawingml/2006/wordprocessingDrawing" xmlns:w10="urn:schemas-microsoft-com:office:word" xmlns:w="http://schemas.openxmlformats.org/wordprocessingml/2006/main" xmlns:w14="http://schemas.microsoft.com/office/word/2010/wordml" xmlns:w15="http://schemas.microsoft.com/office/word/2012/wordml" xmlns:w16cex="http://schemas.microsoft.com/office/word/2018/wordml/cex" xmlns:w16cid="http://schemas.microsoft.com/office/word/2016/wordml/cid" xmlns:w16="http://schemas.microsoft.com/office/word/2018/wordml" xmlns:w16sdtdh="http://schemas.microsoft.com/office/word/2020/wordml/sdtdatahash" xmlns:w16se="http://schemas.microsoft.com/office/word/2015/wordml/symex" xmlns:wpg="http://schemas.microsoft.com/office/word/2010/wordprocessingGroup" xmlns:wpi="http://schemas.microsoft.com/office/word/2010/wordprocessingInk" xmlns:wne="http://schemas.microsoft.com/office/word/2006/wordml" xmlns:wps="http://schemas.microsoft.com/office/word/2010/wordprocessingShape" mc:Ignorable="w14 w15 w16se w16cid w16 w16cex w16sdtdh wp14">
   <w:body>
     <w:p>
       <w:pPr>
@@ -30,7 +30,7 @@
           <w:sz w:val="36"/>
           <w:szCs w:val="36"/>
         </w:rPr>
-        <w:t>Fiche livraison logiciel</w:t>
+        <w:t xml:space="preserve">Software delivery form </w:t>
       </w:r>
       <w:r>
         <w:rPr>
@@ -39,16 +39,88 @@
           <w:sz w:val="36"/>
           <w:szCs w:val="36"/>
         </w:rPr>
-        <w:t xml:space="preserve"> - PFE2019-[</w:t>
-      </w:r>
-      <w:r>
-        <w:rPr>
-          <w:rFonts w:asciiTheme="majorHAnsi" w:hAnsiTheme="majorHAnsi" w:cstheme="majorHAnsi"/>
+        <w:t>–</w:t>
+      </w:r>
+      <w:r>
+        <w:rPr>
+          <w:rFonts w:asciiTheme="majorHAnsi" w:hAnsiTheme="majorHAnsi" w:cstheme="majorHAnsi"/>
+          <w:b/>
           <w:sz w:val="36"/>
           <w:szCs w:val="36"/>
-          <w:highlight w:val="yellow"/>
-        </w:rPr>
-        <w:t>numéro du PFE]</w:t>
+        </w:rPr>
+        <w:t xml:space="preserve"> </w:t>
+      </w:r>
+      <w:r>
+        <w:rPr>
+          <w:rFonts w:asciiTheme="majorHAnsi" w:hAnsiTheme="majorHAnsi" w:cstheme="majorHAnsi"/>
+          <w:b/>
+          <w:sz w:val="36"/>
+          <w:szCs w:val="36"/>
+        </w:rPr>
+        <w:t>TER</w:t>
+      </w:r>
+      <w:r>
+        <w:rPr>
+          <w:rFonts w:asciiTheme="majorHAnsi" w:hAnsiTheme="majorHAnsi" w:cstheme="majorHAnsi"/>
+          <w:b/>
+          <w:sz w:val="36"/>
+          <w:szCs w:val="36"/>
+        </w:rPr>
+        <w:t xml:space="preserve"> </w:t>
+      </w:r>
+      <w:r>
+        <w:rPr>
+          <w:rFonts w:asciiTheme="majorHAnsi" w:hAnsiTheme="majorHAnsi" w:cstheme="majorHAnsi"/>
+          <w:b/>
+          <w:sz w:val="36"/>
+          <w:szCs w:val="36"/>
+        </w:rPr>
+        <w:t>20</w:t>
+      </w:r>
+      <w:r>
+        <w:rPr>
+          <w:rFonts w:asciiTheme="majorHAnsi" w:hAnsiTheme="majorHAnsi" w:cstheme="majorHAnsi"/>
+          <w:b/>
+          <w:sz w:val="36"/>
+          <w:szCs w:val="36"/>
+        </w:rPr>
+        <w:t>21</w:t>
+      </w:r>
+      <w:r>
+        <w:rPr>
+          <w:rFonts w:asciiTheme="majorHAnsi" w:hAnsiTheme="majorHAnsi" w:cstheme="majorHAnsi"/>
+          <w:b/>
+          <w:sz w:val="36"/>
+          <w:szCs w:val="36"/>
+        </w:rPr>
+        <w:t xml:space="preserve"> </w:t>
+      </w:r>
+      <w:r>
+        <w:rPr>
+          <w:rFonts w:asciiTheme="majorHAnsi" w:hAnsiTheme="majorHAnsi" w:cstheme="majorHAnsi"/>
+          <w:b/>
+          <w:sz w:val="36"/>
+          <w:szCs w:val="36"/>
+        </w:rPr>
+        <w:t>-</w:t>
+      </w:r>
+      <w:r>
+        <w:rPr>
+          <w:rFonts w:asciiTheme="majorHAnsi" w:hAnsiTheme="majorHAnsi" w:cstheme="majorHAnsi"/>
+          <w:b/>
+          <w:sz w:val="36"/>
+          <w:szCs w:val="36"/>
+        </w:rPr>
+        <w:t xml:space="preserve"> </w:t>
+      </w:r>
+      <w:r>
+        <w:rPr>
+          <w:rFonts w:asciiTheme="majorHAnsi" w:hAnsiTheme="majorHAnsi" w:cstheme="majorHAnsi"/>
+          <w:b/>
+          <w:sz w:val="36"/>
+          <w:szCs w:val="36"/>
+        </w:rPr>
+        <w:t>033</w:t>
       </w:r>
     </w:p>
     <w:p>
@@ -65,14 +137,13 @@
           <w:rFonts w:asciiTheme="majorHAnsi" w:hAnsiTheme="majorHAnsi" w:cstheme="majorHAnsi"/>
           <w:sz w:val="24"/>
           <w:szCs w:val="36"/>
-          <w:highlight w:val="yellow"/>
-        </w:rPr>
-        <w:t>[Titre du projet]</w:t>
-      </w:r>
-    </w:p>
-    <w:p>
-      <w:pPr>
-        <w:pStyle w:val="Titre1"/>
+        </w:rPr>
+        <w:t>Deep Learning to paint like Van Gogh</w:t>
+      </w:r>
+    </w:p>
+    <w:p>
+      <w:pPr>
+        <w:pStyle w:val="Heading1"/>
       </w:pPr>
       <w:r>
         <w:t>Identification</w:t>
@@ -92,217 +163,523 @@
         <w:rPr>
           <w:rFonts w:asciiTheme="majorHAnsi" w:hAnsiTheme="majorHAnsi" w:cstheme="majorHAnsi"/>
         </w:rPr>
-        <w:t xml:space="preserve">Etudiant(s) : </w:t>
-      </w:r>
-      <w:r>
-        <w:rPr>
-          <w:rFonts w:asciiTheme="majorHAnsi" w:hAnsiTheme="majorHAnsi" w:cstheme="majorHAnsi"/>
-          <w:highlight w:val="yellow"/>
+        <w:t>Student</w:t>
+      </w:r>
+      <w:r>
+        <w:rPr>
+          <w:rFonts w:asciiTheme="majorHAnsi" w:hAnsiTheme="majorHAnsi" w:cstheme="majorHAnsi"/>
+        </w:rPr>
+        <w:t xml:space="preserve">(s) : </w:t>
+      </w:r>
+      <w:r>
+        <w:rPr>
+          <w:rFonts w:asciiTheme="majorHAnsi" w:hAnsiTheme="majorHAnsi" w:cstheme="majorHAnsi"/>
+        </w:rPr>
+        <w:t>Stefano D’Angelo (Data Science), stefano.</w:t>
+      </w:r>
+      <w:r>
+        <w:rPr>
+          <w:rFonts w:asciiTheme="majorHAnsi" w:hAnsiTheme="majorHAnsi" w:cstheme="majorHAnsi"/>
+        </w:rPr>
+        <w:t>d’angelo@etu.unice.fr</w:t>
+      </w:r>
+    </w:p>
+    <w:p>
+      <w:pPr>
+        <w:spacing w:before="120"/>
+        <w:rPr>
+          <w:rFonts w:asciiTheme="majorHAnsi" w:hAnsiTheme="majorHAnsi" w:cstheme="majorHAnsi"/>
+        </w:rPr>
+      </w:pPr>
+      <w:r>
+        <w:rPr>
+          <w:rFonts w:asciiTheme="majorHAnsi" w:hAnsiTheme="majorHAnsi" w:cstheme="majorHAnsi"/>
+        </w:rPr>
+        <w:t>Supervisor</w:t>
+      </w:r>
+      <w:r>
+        <w:rPr>
+          <w:rFonts w:asciiTheme="majorHAnsi" w:hAnsiTheme="majorHAnsi" w:cstheme="majorHAnsi"/>
+        </w:rPr>
+        <w:t>(s)</w:t>
+      </w:r>
+      <w:r>
+        <w:rPr>
+          <w:rFonts w:asciiTheme="majorHAnsi" w:hAnsiTheme="majorHAnsi" w:cstheme="majorHAnsi"/>
+        </w:rPr>
+        <w:t>/</w:t>
+      </w:r>
+      <w:r>
+        <w:rPr>
+          <w:rFonts w:asciiTheme="majorHAnsi" w:hAnsiTheme="majorHAnsi" w:cstheme="majorHAnsi"/>
+        </w:rPr>
+        <w:t>client(s)</w:t>
+      </w:r>
+      <w:r>
+        <w:rPr>
+          <w:rFonts w:asciiTheme="majorHAnsi" w:hAnsiTheme="majorHAnsi" w:cstheme="majorHAnsi"/>
+        </w:rPr>
+        <w:t xml:space="preserve"> : </w:t>
+      </w:r>
+      <w:r>
+        <w:rPr>
+          <w:rFonts w:asciiTheme="majorHAnsi" w:hAnsiTheme="majorHAnsi" w:cstheme="majorHAnsi"/>
+        </w:rPr>
+        <w:t>Fr</w:t>
+      </w:r>
+      <w:r>
+        <w:rPr>
+          <w:rFonts w:asciiTheme="majorHAnsi" w:hAnsiTheme="majorHAnsi" w:cstheme="majorHAnsi"/>
+        </w:rPr>
+        <w:t>ederic Precioso (INRIA Maasai Team)</w:t>
+      </w:r>
+    </w:p>
+    <w:p>
+      <w:pPr>
+        <w:spacing w:before="120"/>
+        <w:rPr>
+          <w:rFonts w:asciiTheme="majorHAnsi" w:hAnsiTheme="majorHAnsi" w:cstheme="majorHAnsi"/>
+        </w:rPr>
+      </w:pPr>
+      <w:r>
+        <w:rPr>
+          <w:rFonts w:asciiTheme="majorHAnsi" w:hAnsiTheme="majorHAnsi" w:cstheme="majorHAnsi"/>
+        </w:rPr>
+        <w:t xml:space="preserve">Date </w:t>
+      </w:r>
+      <w:r>
+        <w:rPr>
+          <w:rFonts w:asciiTheme="majorHAnsi" w:hAnsiTheme="majorHAnsi" w:cstheme="majorHAnsi"/>
+        </w:rPr>
+        <w:t>of delivery</w:t>
+      </w:r>
+      <w:r>
+        <w:rPr>
+          <w:rFonts w:asciiTheme="majorHAnsi" w:hAnsiTheme="majorHAnsi" w:cstheme="majorHAnsi"/>
+        </w:rPr>
+        <w:t xml:space="preserve">: </w:t>
+      </w:r>
+      <w:r>
+        <w:rPr>
+          <w:rFonts w:asciiTheme="majorHAnsi" w:hAnsiTheme="majorHAnsi" w:cstheme="majorHAnsi"/>
+          <w:highlight w:val="yellow"/>
+        </w:rPr>
+        <w:t>[Date]</w:t>
+      </w:r>
+    </w:p>
+    <w:p>
+      <w:pPr>
+        <w:spacing w:before="120"/>
+        <w:rPr>
+          <w:rFonts w:asciiTheme="majorHAnsi" w:hAnsiTheme="majorHAnsi" w:cstheme="majorHAnsi"/>
+        </w:rPr>
+      </w:pPr>
+      <w:r>
+        <w:rPr>
+          <w:rFonts w:asciiTheme="majorHAnsi" w:hAnsiTheme="majorHAnsi" w:cstheme="majorHAnsi"/>
+        </w:rPr>
+        <w:t>Name of the software</w:t>
+      </w:r>
+      <w:r>
+        <w:rPr>
+          <w:rFonts w:asciiTheme="majorHAnsi" w:hAnsiTheme="majorHAnsi" w:cstheme="majorHAnsi"/>
+        </w:rPr>
+        <w:t xml:space="preserve"> : </w:t>
+      </w:r>
+      <w:r>
+        <w:rPr>
+          <w:rFonts w:asciiTheme="majorHAnsi" w:hAnsiTheme="majorHAnsi" w:cstheme="majorHAnsi"/>
+          <w:highlight w:val="yellow"/>
+        </w:rPr>
+        <w:t>[nom/acronyme du logiciel]</w:t>
+      </w:r>
+    </w:p>
+    <w:p>
+      <w:pPr>
+        <w:spacing w:before="120"/>
+        <w:rPr>
+          <w:rFonts w:asciiTheme="majorHAnsi" w:hAnsiTheme="majorHAnsi" w:cstheme="majorHAnsi"/>
+        </w:rPr>
+      </w:pPr>
+      <w:r>
+        <w:rPr>
+          <w:rFonts w:asciiTheme="majorHAnsi" w:hAnsiTheme="majorHAnsi" w:cstheme="majorHAnsi"/>
+        </w:rPr>
+        <w:t xml:space="preserve">Version : </w:t>
+      </w:r>
+      <w:r>
+        <w:rPr>
+          <w:rFonts w:asciiTheme="majorHAnsi" w:hAnsiTheme="majorHAnsi" w:cstheme="majorHAnsi"/>
+          <w:highlight w:val="yellow"/>
+        </w:rPr>
+        <w:t>[numéro de la version livrée]</w:t>
+      </w:r>
+    </w:p>
+    <w:p>
+      <w:pPr>
+        <w:pStyle w:val="Heading1"/>
+      </w:pPr>
+      <w:r>
+        <w:t>D</w:t>
+      </w:r>
+      <w:r>
+        <w:t xml:space="preserve">escription du(es) </w:t>
+      </w:r>
+      <w:r>
+        <w:t>logiciel(s)</w:t>
+      </w:r>
+      <w:r>
+        <w:t xml:space="preserve"> livré</w:t>
+      </w:r>
+      <w:r>
+        <w:t>(s)</w:t>
+      </w:r>
+      <w:r>
+        <w:t> </w:t>
+      </w:r>
+    </w:p>
+    <w:p>
+      <w:pPr>
+        <w:jc w:val="both"/>
+        <w:rPr>
+          <w:rFonts w:asciiTheme="majorHAnsi" w:eastAsiaTheme="majorEastAsia" w:hAnsiTheme="majorHAnsi" w:cstheme="majorHAnsi"/>
+          <w:color w:val="auto"/>
+          <w:spacing w:val="5"/>
+          <w:kern w:val="28"/>
+          <w:szCs w:val="22"/>
+          <w:highlight w:val="yellow"/>
+        </w:rPr>
+      </w:pPr>
+      <w:r>
+        <w:rPr>
+          <w:rFonts w:asciiTheme="majorHAnsi" w:eastAsiaTheme="majorEastAsia" w:hAnsiTheme="majorHAnsi" w:cstheme="majorHAnsi"/>
+          <w:color w:val="auto"/>
+          <w:spacing w:val="5"/>
+          <w:kern w:val="28"/>
+          <w:szCs w:val="22"/>
+          <w:highlight w:val="yellow"/>
+        </w:rPr>
+        <w:t>[Insérer ici un</w:t>
+      </w:r>
+      <w:r>
+        <w:rPr>
+          <w:rFonts w:asciiTheme="majorHAnsi" w:eastAsiaTheme="majorEastAsia" w:hAnsiTheme="majorHAnsi" w:cstheme="majorHAnsi"/>
+          <w:color w:val="auto"/>
+          <w:spacing w:val="5"/>
+          <w:kern w:val="28"/>
+          <w:szCs w:val="22"/>
+          <w:highlight w:val="yellow"/>
+        </w:rPr>
+        <w:t xml:space="preserve"> cours paragraphe, maximum</w:t>
+      </w:r>
+      <w:r>
+        <w:rPr>
+          <w:rFonts w:asciiTheme="majorHAnsi" w:eastAsiaTheme="majorEastAsia" w:hAnsiTheme="majorHAnsi" w:cstheme="majorHAnsi"/>
+          <w:color w:val="auto"/>
+          <w:spacing w:val="5"/>
+          <w:kern w:val="28"/>
+          <w:szCs w:val="22"/>
+          <w:highlight w:val="yellow"/>
+        </w:rPr>
+        <w:t xml:space="preserve"> 20 lignes</w:t>
+      </w:r>
+      <w:r>
+        <w:rPr>
+          <w:rFonts w:asciiTheme="majorHAnsi" w:eastAsiaTheme="majorEastAsia" w:hAnsiTheme="majorHAnsi" w:cstheme="majorHAnsi"/>
+          <w:color w:val="auto"/>
+          <w:spacing w:val="5"/>
+          <w:kern w:val="28"/>
+          <w:szCs w:val="22"/>
+          <w:highlight w:val="yellow"/>
+        </w:rPr>
+        <w:t>,</w:t>
+      </w:r>
+      <w:r>
+        <w:rPr>
+          <w:rFonts w:asciiTheme="majorHAnsi" w:eastAsiaTheme="majorEastAsia" w:hAnsiTheme="majorHAnsi" w:cstheme="majorHAnsi"/>
+          <w:color w:val="auto"/>
+          <w:spacing w:val="5"/>
+          <w:kern w:val="28"/>
+          <w:szCs w:val="22"/>
+          <w:highlight w:val="yellow"/>
+        </w:rPr>
+        <w:t xml:space="preserve"> décrivant succinctement </w:t>
+      </w:r>
+      <w:r>
+        <w:rPr>
+          <w:rFonts w:asciiTheme="majorHAnsi" w:eastAsiaTheme="majorEastAsia" w:hAnsiTheme="majorHAnsi" w:cstheme="majorHAnsi"/>
+          <w:color w:val="auto"/>
+          <w:spacing w:val="5"/>
+          <w:kern w:val="28"/>
+          <w:szCs w:val="22"/>
+          <w:highlight w:val="yellow"/>
+        </w:rPr>
+        <w:t>votre logiciel</w:t>
+      </w:r>
+      <w:r>
+        <w:rPr>
+          <w:rFonts w:asciiTheme="majorHAnsi" w:eastAsiaTheme="majorEastAsia" w:hAnsiTheme="majorHAnsi" w:cstheme="majorHAnsi"/>
+          <w:color w:val="auto"/>
+          <w:spacing w:val="5"/>
+          <w:kern w:val="28"/>
+          <w:szCs w:val="22"/>
+          <w:highlight w:val="yellow"/>
+        </w:rPr>
+        <w:t>.</w:t>
+      </w:r>
+      <w:r>
+        <w:rPr>
+          <w:rFonts w:asciiTheme="majorHAnsi" w:eastAsiaTheme="majorEastAsia" w:hAnsiTheme="majorHAnsi" w:cstheme="majorHAnsi"/>
+          <w:color w:val="auto"/>
+          <w:spacing w:val="5"/>
+          <w:kern w:val="28"/>
+          <w:szCs w:val="22"/>
+          <w:highlight w:val="yellow"/>
+        </w:rPr>
+        <w:t xml:space="preserve"> Par exemple, « Logiciel XYZ permet de réaliser les tâches/fonctionnalités suivantes : </w:t>
+      </w:r>
+    </w:p>
+    <w:p>
+      <w:pPr>
+        <w:jc w:val="both"/>
+        <w:rPr>
+          <w:rFonts w:asciiTheme="majorHAnsi" w:eastAsiaTheme="majorEastAsia" w:hAnsiTheme="majorHAnsi" w:cstheme="majorHAnsi"/>
+          <w:color w:val="auto"/>
+          <w:spacing w:val="5"/>
+          <w:kern w:val="28"/>
+          <w:szCs w:val="22"/>
+          <w:highlight w:val="yellow"/>
+        </w:rPr>
+      </w:pPr>
+      <w:r>
+        <w:rPr>
+          <w:rFonts w:asciiTheme="majorHAnsi" w:eastAsiaTheme="majorEastAsia" w:hAnsiTheme="majorHAnsi" w:cstheme="majorHAnsi"/>
+          <w:color w:val="auto"/>
+          <w:spacing w:val="5"/>
+          <w:kern w:val="28"/>
+          <w:szCs w:val="22"/>
+          <w:highlight w:val="yellow"/>
+        </w:rPr>
+        <w:t>* fonctionnalité 1</w:t>
+      </w:r>
+    </w:p>
+    <w:p>
+      <w:pPr>
+        <w:jc w:val="both"/>
+        <w:rPr>
+          <w:rFonts w:asciiTheme="majorHAnsi" w:eastAsiaTheme="majorEastAsia" w:hAnsiTheme="majorHAnsi" w:cstheme="majorHAnsi"/>
+          <w:color w:val="auto"/>
+          <w:spacing w:val="5"/>
+          <w:kern w:val="28"/>
+          <w:szCs w:val="22"/>
+          <w:highlight w:val="yellow"/>
+        </w:rPr>
+      </w:pPr>
+      <w:r>
+        <w:rPr>
+          <w:rFonts w:asciiTheme="majorHAnsi" w:eastAsiaTheme="majorEastAsia" w:hAnsiTheme="majorHAnsi" w:cstheme="majorHAnsi"/>
+          <w:color w:val="auto"/>
+          <w:spacing w:val="5"/>
+          <w:kern w:val="28"/>
+          <w:szCs w:val="22"/>
+          <w:highlight w:val="yellow"/>
+        </w:rPr>
+        <w:t>* fonctionnalité 2</w:t>
+      </w:r>
+    </w:p>
+    <w:p>
+      <w:pPr>
+        <w:jc w:val="both"/>
+        <w:rPr>
+          <w:rFonts w:asciiTheme="majorHAnsi" w:eastAsiaTheme="majorEastAsia" w:hAnsiTheme="majorHAnsi" w:cstheme="majorHAnsi"/>
+          <w:color w:val="auto"/>
+          <w:spacing w:val="5"/>
+          <w:kern w:val="28"/>
+          <w:szCs w:val="22"/>
+        </w:rPr>
+      </w:pPr>
+      <w:r>
+        <w:rPr>
+          <w:rFonts w:asciiTheme="majorHAnsi" w:eastAsiaTheme="majorEastAsia" w:hAnsiTheme="majorHAnsi" w:cstheme="majorHAnsi"/>
+          <w:color w:val="auto"/>
+          <w:spacing w:val="5"/>
+          <w:kern w:val="28"/>
+          <w:szCs w:val="22"/>
+          <w:highlight w:val="yellow"/>
+        </w:rPr>
+        <w:t>* … </w:t>
+      </w:r>
+      <w:r>
+        <w:rPr>
+          <w:rFonts w:asciiTheme="majorHAnsi" w:eastAsiaTheme="majorEastAsia" w:hAnsiTheme="majorHAnsi" w:cstheme="majorHAnsi"/>
+          <w:color w:val="auto"/>
+          <w:spacing w:val="5"/>
+          <w:kern w:val="28"/>
+          <w:szCs w:val="22"/>
+          <w:highlight w:val="yellow"/>
+        </w:rPr>
+        <w:t xml:space="preserve"> </w:t>
+      </w:r>
+      <w:r>
+        <w:rPr>
+          <w:rFonts w:asciiTheme="majorHAnsi" w:eastAsiaTheme="majorEastAsia" w:hAnsiTheme="majorHAnsi" w:cstheme="majorHAnsi"/>
+          <w:color w:val="auto"/>
+          <w:spacing w:val="5"/>
+          <w:kern w:val="28"/>
+          <w:szCs w:val="22"/>
+          <w:highlight w:val="yellow"/>
+        </w:rPr>
+        <w:t>»</w:t>
+      </w:r>
+    </w:p>
+    <w:p>
+      <w:pPr>
+        <w:jc w:val="both"/>
+        <w:rPr>
+          <w:rFonts w:asciiTheme="majorHAnsi" w:eastAsiaTheme="majorEastAsia" w:hAnsiTheme="majorHAnsi" w:cstheme="majorHAnsi"/>
+          <w:color w:val="auto"/>
+          <w:spacing w:val="5"/>
+          <w:kern w:val="28"/>
+          <w:szCs w:val="22"/>
+          <w:highlight w:val="yellow"/>
+        </w:rPr>
+      </w:pPr>
+      <w:r>
+        <w:rPr>
+          <w:rStyle w:val="hscoswrapper"/>
+          <w:rFonts w:asciiTheme="majorHAnsi" w:hAnsiTheme="majorHAnsi" w:cstheme="majorHAnsi"/>
+          <w:highlight w:val="yellow"/>
+        </w:rPr>
+        <w:t>M</w:t>
+      </w:r>
+      <w:r>
+        <w:rPr>
+          <w:rStyle w:val="hscoswrapper"/>
+          <w:rFonts w:asciiTheme="majorHAnsi" w:hAnsiTheme="majorHAnsi" w:cstheme="majorHAnsi"/>
+          <w:highlight w:val="yellow"/>
+        </w:rPr>
+        <w:t>ention</w:t>
+      </w:r>
+      <w:r>
+        <w:rPr>
+          <w:rStyle w:val="hscoswrapper"/>
+          <w:rFonts w:asciiTheme="majorHAnsi" w:hAnsiTheme="majorHAnsi" w:cstheme="majorHAnsi"/>
+          <w:highlight w:val="yellow"/>
+        </w:rPr>
+        <w:t>nez l</w:t>
+      </w:r>
+      <w:r>
+        <w:rPr>
+          <w:rStyle w:val="hscoswrapper"/>
+          <w:rFonts w:asciiTheme="majorHAnsi" w:hAnsiTheme="majorHAnsi" w:cstheme="majorHAnsi"/>
+          <w:highlight w:val="yellow"/>
+        </w:rPr>
+        <w:t>a documentation relative au logiciel (ex. le rapport</w:t>
+      </w:r>
+      <w:r>
+        <w:rPr>
+          <w:rStyle w:val="hscoswrapper"/>
+          <w:rFonts w:asciiTheme="majorHAnsi" w:hAnsiTheme="majorHAnsi" w:cstheme="majorHAnsi"/>
+          <w:highlight w:val="yellow"/>
+        </w:rPr>
+        <w:t xml:space="preserve">, notice d’installation et d’exécution, si besoin]. </w:t>
+      </w:r>
+    </w:p>
+    <w:p>
+      <w:pPr>
+        <w:pStyle w:val="Heading1"/>
+      </w:pPr>
+      <w:r>
+        <w:t xml:space="preserve">Modalité </w:t>
+      </w:r>
+      <w:r>
+        <w:t>de la livraison</w:t>
+      </w:r>
+    </w:p>
+    <w:p>
+      <w:pPr>
+        <w:jc w:val="both"/>
+        <w:rPr>
+          <w:rFonts w:asciiTheme="majorHAnsi" w:eastAsiaTheme="majorEastAsia" w:hAnsiTheme="majorHAnsi" w:cstheme="majorHAnsi"/>
+          <w:color w:val="auto"/>
+          <w:spacing w:val="5"/>
+          <w:kern w:val="28"/>
+          <w:szCs w:val="22"/>
+          <w:highlight w:val="yellow"/>
+        </w:rPr>
+      </w:pPr>
+      <w:r>
+        <w:rPr>
+          <w:rFonts w:asciiTheme="majorHAnsi" w:eastAsiaTheme="majorEastAsia" w:hAnsiTheme="majorHAnsi" w:cstheme="majorHAnsi"/>
+          <w:color w:val="auto"/>
+          <w:spacing w:val="5"/>
+          <w:kern w:val="28"/>
+          <w:szCs w:val="22"/>
         </w:rPr>
         <w:t>[</w:t>
       </w:r>
-      <w:proofErr w:type="spellStart"/>
-      <w:r>
-        <w:rPr>
-          <w:rFonts w:asciiTheme="majorHAnsi" w:hAnsiTheme="majorHAnsi" w:cstheme="majorHAnsi"/>
-          <w:highlight w:val="yellow"/>
-        </w:rPr>
-        <w:t>name</w:t>
-      </w:r>
-      <w:proofErr w:type="spellEnd"/>
-      <w:r>
-        <w:rPr>
-          <w:rFonts w:asciiTheme="majorHAnsi" w:hAnsiTheme="majorHAnsi" w:cstheme="majorHAnsi"/>
-          <w:highlight w:val="yellow"/>
-        </w:rPr>
-        <w:t>] (</w:t>
-      </w:r>
-      <w:proofErr w:type="spellStart"/>
-      <w:r>
-        <w:rPr>
-          <w:rFonts w:asciiTheme="majorHAnsi" w:hAnsiTheme="majorHAnsi" w:cstheme="majorHAnsi"/>
-          <w:highlight w:val="yellow"/>
-        </w:rPr>
-        <w:t>parcour</w:t>
-      </w:r>
-      <w:proofErr w:type="spellEnd"/>
-      <w:r>
-        <w:rPr>
-          <w:rFonts w:asciiTheme="majorHAnsi" w:hAnsiTheme="majorHAnsi" w:cstheme="majorHAnsi"/>
-          <w:highlight w:val="yellow"/>
-        </w:rPr>
-        <w:t>),</w:t>
-      </w:r>
-      <w:r>
-        <w:rPr>
-          <w:rFonts w:asciiTheme="majorHAnsi" w:hAnsiTheme="majorHAnsi" w:cstheme="majorHAnsi"/>
-          <w:highlight w:val="yellow"/>
-        </w:rPr>
-        <w:t xml:space="preserve"> [contact email]</w:t>
-      </w:r>
-      <w:r>
-        <w:rPr>
-          <w:rFonts w:asciiTheme="majorHAnsi" w:hAnsiTheme="majorHAnsi" w:cstheme="majorHAnsi"/>
-          <w:highlight w:val="yellow"/>
-        </w:rPr>
-        <w:t xml:space="preserve"> …</w:t>
-      </w:r>
-    </w:p>
-    <w:p>
-      <w:pPr>
-        <w:spacing w:before="120"/>
-        <w:rPr>
-          <w:rFonts w:asciiTheme="majorHAnsi" w:hAnsiTheme="majorHAnsi" w:cstheme="majorHAnsi"/>
-        </w:rPr>
-      </w:pPr>
-      <w:r>
-        <w:rPr>
-          <w:rFonts w:asciiTheme="majorHAnsi" w:hAnsiTheme="majorHAnsi" w:cstheme="majorHAnsi"/>
-        </w:rPr>
-        <w:t>Encadrant(s)</w:t>
-      </w:r>
-      <w:r>
-        <w:rPr>
-          <w:rFonts w:asciiTheme="majorHAnsi" w:hAnsiTheme="majorHAnsi" w:cstheme="majorHAnsi"/>
-        </w:rPr>
-        <w:t>/</w:t>
-      </w:r>
-      <w:r>
-        <w:rPr>
-          <w:rFonts w:asciiTheme="majorHAnsi" w:hAnsiTheme="majorHAnsi" w:cstheme="majorHAnsi"/>
-        </w:rPr>
-        <w:t>client(s)</w:t>
-      </w:r>
-      <w:r>
-        <w:rPr>
-          <w:rFonts w:asciiTheme="majorHAnsi" w:hAnsiTheme="majorHAnsi" w:cstheme="majorHAnsi"/>
-        </w:rPr>
-        <w:t xml:space="preserve"> : </w:t>
-      </w:r>
-      <w:r>
-        <w:rPr>
-          <w:rFonts w:asciiTheme="majorHAnsi" w:hAnsiTheme="majorHAnsi" w:cstheme="majorHAnsi"/>
-          <w:highlight w:val="yellow"/>
-        </w:rPr>
-        <w:t>[</w:t>
-      </w:r>
-      <w:proofErr w:type="spellStart"/>
-      <w:r>
-        <w:rPr>
-          <w:rFonts w:asciiTheme="majorHAnsi" w:hAnsiTheme="majorHAnsi" w:cstheme="majorHAnsi"/>
-          <w:highlight w:val="yellow"/>
-        </w:rPr>
-        <w:t>name</w:t>
-      </w:r>
-      <w:proofErr w:type="spellEnd"/>
-      <w:r>
-        <w:rPr>
-          <w:rFonts w:asciiTheme="majorHAnsi" w:hAnsiTheme="majorHAnsi" w:cstheme="majorHAnsi"/>
-          <w:highlight w:val="yellow"/>
-        </w:rPr>
-        <w:t>] (</w:t>
-      </w:r>
-      <w:proofErr w:type="spellStart"/>
-      <w:r>
-        <w:rPr>
-          <w:rFonts w:asciiTheme="majorHAnsi" w:hAnsiTheme="majorHAnsi" w:cstheme="majorHAnsi"/>
-          <w:highlight w:val="yellow"/>
-        </w:rPr>
-        <w:t>affiation</w:t>
-      </w:r>
-      <w:proofErr w:type="spellEnd"/>
-      <w:r>
-        <w:rPr>
-          <w:rFonts w:asciiTheme="majorHAnsi" w:hAnsiTheme="majorHAnsi" w:cstheme="majorHAnsi"/>
-          <w:highlight w:val="yellow"/>
-        </w:rPr>
-        <w:t>), …</w:t>
-      </w:r>
-    </w:p>
-    <w:p>
-      <w:pPr>
-        <w:spacing w:before="120"/>
-        <w:rPr>
-          <w:rFonts w:asciiTheme="majorHAnsi" w:hAnsiTheme="majorHAnsi" w:cstheme="majorHAnsi"/>
-        </w:rPr>
-      </w:pPr>
-      <w:r>
-        <w:rPr>
-          <w:rFonts w:asciiTheme="majorHAnsi" w:hAnsiTheme="majorHAnsi" w:cstheme="majorHAnsi"/>
-        </w:rPr>
-        <w:t xml:space="preserve">Date de livraison : </w:t>
-      </w:r>
-      <w:r>
-        <w:rPr>
-          <w:rFonts w:asciiTheme="majorHAnsi" w:hAnsiTheme="majorHAnsi" w:cstheme="majorHAnsi"/>
-          <w:highlight w:val="yellow"/>
-        </w:rPr>
-        <w:t>[Date]</w:t>
-      </w:r>
-    </w:p>
-    <w:p>
-      <w:pPr>
-        <w:spacing w:before="120"/>
-        <w:rPr>
-          <w:rFonts w:asciiTheme="majorHAnsi" w:hAnsiTheme="majorHAnsi" w:cstheme="majorHAnsi"/>
-        </w:rPr>
-      </w:pPr>
-      <w:r>
-        <w:rPr>
-          <w:rFonts w:asciiTheme="majorHAnsi" w:hAnsiTheme="majorHAnsi" w:cstheme="majorHAnsi"/>
-        </w:rPr>
-        <w:t xml:space="preserve">Nom du logiciel : </w:t>
-      </w:r>
-      <w:r>
-        <w:rPr>
-          <w:rFonts w:asciiTheme="majorHAnsi" w:hAnsiTheme="majorHAnsi" w:cstheme="majorHAnsi"/>
-          <w:highlight w:val="yellow"/>
-        </w:rPr>
-        <w:t>[nom/acronyme du logiciel]</w:t>
-      </w:r>
-    </w:p>
-    <w:p>
-      <w:pPr>
-        <w:spacing w:before="120"/>
-        <w:rPr>
-          <w:rFonts w:asciiTheme="majorHAnsi" w:hAnsiTheme="majorHAnsi" w:cstheme="majorHAnsi"/>
-        </w:rPr>
-      </w:pPr>
-      <w:r>
-        <w:rPr>
-          <w:rFonts w:asciiTheme="majorHAnsi" w:hAnsiTheme="majorHAnsi" w:cstheme="majorHAnsi"/>
-        </w:rPr>
-        <w:t xml:space="preserve">Version : </w:t>
-      </w:r>
-      <w:r>
-        <w:rPr>
-          <w:rFonts w:asciiTheme="majorHAnsi" w:hAnsiTheme="majorHAnsi" w:cstheme="majorHAnsi"/>
-          <w:highlight w:val="yellow"/>
-        </w:rPr>
-        <w:t>[numéro de la version livrée]</w:t>
-      </w:r>
-    </w:p>
-    <w:p>
-      <w:pPr>
-        <w:pStyle w:val="Titre1"/>
-      </w:pPr>
-      <w:r>
-        <w:t>D</w:t>
-      </w:r>
-      <w:r>
-        <w:t xml:space="preserve">escription du(es) </w:t>
-      </w:r>
-      <w:r>
-        <w:t>logiciel(s)</w:t>
-      </w:r>
-      <w:r>
-        <w:t xml:space="preserve"> livré</w:t>
-      </w:r>
-      <w:r>
-        <w:t>(s)</w:t>
-      </w:r>
-      <w:r>
-        <w:t> </w:t>
+      <w:r>
+        <w:rPr>
+          <w:rFonts w:asciiTheme="majorHAnsi" w:eastAsiaTheme="majorEastAsia" w:hAnsiTheme="majorHAnsi" w:cstheme="majorHAnsi"/>
+          <w:color w:val="auto"/>
+          <w:spacing w:val="5"/>
+          <w:kern w:val="28"/>
+          <w:szCs w:val="22"/>
+          <w:highlight w:val="yellow"/>
+        </w:rPr>
+        <w:t xml:space="preserve">Décrivez ici toutes les informations sur les moyens de la livraison. Par exemple, clé USB, dépôt GIT HUB, etc. et toute autre information nécessaire à la récupération </w:t>
+      </w:r>
+      <w:r>
+        <w:rPr>
+          <w:rFonts w:asciiTheme="majorHAnsi" w:eastAsiaTheme="majorEastAsia" w:hAnsiTheme="majorHAnsi" w:cstheme="majorHAnsi"/>
+          <w:color w:val="auto"/>
+          <w:spacing w:val="5"/>
+          <w:kern w:val="28"/>
+          <w:szCs w:val="22"/>
+          <w:highlight w:val="yellow"/>
+        </w:rPr>
+        <w:t>du logiciel tel</w:t>
+      </w:r>
+      <w:r>
+        <w:rPr>
+          <w:rFonts w:asciiTheme="majorHAnsi" w:eastAsiaTheme="majorEastAsia" w:hAnsiTheme="majorHAnsi" w:cstheme="majorHAnsi"/>
+          <w:color w:val="auto"/>
+          <w:spacing w:val="5"/>
+          <w:kern w:val="28"/>
+          <w:szCs w:val="22"/>
+          <w:highlight w:val="yellow"/>
+        </w:rPr>
+        <w:t xml:space="preserve"> que mot de passe, chemin d’accès etc</w:t>
+      </w:r>
+      <w:r>
+        <w:rPr>
+          <w:rFonts w:asciiTheme="majorHAnsi" w:eastAsiaTheme="majorEastAsia" w:hAnsiTheme="majorHAnsi" w:cstheme="majorHAnsi"/>
+          <w:color w:val="auto"/>
+          <w:spacing w:val="5"/>
+          <w:kern w:val="28"/>
+          <w:szCs w:val="22"/>
+          <w:highlight w:val="yellow"/>
+        </w:rPr>
+        <w:t>…</w:t>
+      </w:r>
+      <w:r>
+        <w:rPr>
+          <w:rStyle w:val="hscoswrapper"/>
+          <w:rFonts w:asciiTheme="majorHAnsi" w:hAnsiTheme="majorHAnsi" w:cstheme="majorHAnsi"/>
+          <w:highlight w:val="yellow"/>
+        </w:rPr>
+        <w:t>]</w:t>
+      </w:r>
+    </w:p>
+    <w:p>
+      <w:pPr>
+        <w:pStyle w:val="Heading1"/>
+      </w:pPr>
+      <w:r>
+        <w:t>Propriété intellectuelle/Droit d’</w:t>
+      </w:r>
+      <w:r>
+        <w:t>exploitation</w:t>
       </w:r>
     </w:p>
     <w:p>
@@ -314,96 +691,38 @@
           <w:spacing w:val="5"/>
           <w:kern w:val="28"/>
           <w:szCs w:val="22"/>
-          <w:highlight w:val="yellow"/>
-        </w:rPr>
-      </w:pPr>
-      <w:r>
-        <w:rPr>
-          <w:rFonts w:asciiTheme="majorHAnsi" w:eastAsiaTheme="majorEastAsia" w:hAnsiTheme="majorHAnsi" w:cstheme="majorHAnsi"/>
-          <w:color w:val="auto"/>
-          <w:spacing w:val="5"/>
-          <w:kern w:val="28"/>
-          <w:szCs w:val="22"/>
-          <w:highlight w:val="yellow"/>
-        </w:rPr>
-        <w:t>[Insérer ici un</w:t>
-      </w:r>
-      <w:r>
-        <w:rPr>
-          <w:rFonts w:asciiTheme="majorHAnsi" w:eastAsiaTheme="majorEastAsia" w:hAnsiTheme="majorHAnsi" w:cstheme="majorHAnsi"/>
-          <w:color w:val="auto"/>
-          <w:spacing w:val="5"/>
-          <w:kern w:val="28"/>
-          <w:szCs w:val="22"/>
-          <w:highlight w:val="yellow"/>
-        </w:rPr>
-        <w:t xml:space="preserve"> cours paragraphe, maximum</w:t>
-      </w:r>
-      <w:r>
-        <w:rPr>
-          <w:rFonts w:asciiTheme="majorHAnsi" w:eastAsiaTheme="majorEastAsia" w:hAnsiTheme="majorHAnsi" w:cstheme="majorHAnsi"/>
-          <w:color w:val="auto"/>
-          <w:spacing w:val="5"/>
-          <w:kern w:val="28"/>
-          <w:szCs w:val="22"/>
-          <w:highlight w:val="yellow"/>
-        </w:rPr>
-        <w:t xml:space="preserve"> 20 lignes</w:t>
-      </w:r>
-      <w:r>
-        <w:rPr>
-          <w:rFonts w:asciiTheme="majorHAnsi" w:eastAsiaTheme="majorEastAsia" w:hAnsiTheme="majorHAnsi" w:cstheme="majorHAnsi"/>
-          <w:color w:val="auto"/>
-          <w:spacing w:val="5"/>
-          <w:kern w:val="28"/>
-          <w:szCs w:val="22"/>
-          <w:highlight w:val="yellow"/>
-        </w:rPr>
-        <w:t>,</w:t>
-      </w:r>
-      <w:r>
-        <w:rPr>
-          <w:rFonts w:asciiTheme="majorHAnsi" w:eastAsiaTheme="majorEastAsia" w:hAnsiTheme="majorHAnsi" w:cstheme="majorHAnsi"/>
-          <w:color w:val="auto"/>
-          <w:spacing w:val="5"/>
-          <w:kern w:val="28"/>
-          <w:szCs w:val="22"/>
-          <w:highlight w:val="yellow"/>
-        </w:rPr>
-        <w:t xml:space="preserve"> décrivant succinctement </w:t>
-      </w:r>
-      <w:r>
-        <w:rPr>
-          <w:rFonts w:asciiTheme="majorHAnsi" w:eastAsiaTheme="majorEastAsia" w:hAnsiTheme="majorHAnsi" w:cstheme="majorHAnsi"/>
-          <w:color w:val="auto"/>
-          <w:spacing w:val="5"/>
-          <w:kern w:val="28"/>
-          <w:szCs w:val="22"/>
-          <w:highlight w:val="yellow"/>
-        </w:rPr>
-        <w:t>votre logiciel</w:t>
-      </w:r>
-      <w:r>
-        <w:rPr>
-          <w:rFonts w:asciiTheme="majorHAnsi" w:eastAsiaTheme="majorEastAsia" w:hAnsiTheme="majorHAnsi" w:cstheme="majorHAnsi"/>
-          <w:color w:val="auto"/>
-          <w:spacing w:val="5"/>
-          <w:kern w:val="28"/>
-          <w:szCs w:val="22"/>
-          <w:highlight w:val="yellow"/>
-        </w:rPr>
-        <w:t>.</w:t>
-      </w:r>
-      <w:r>
-        <w:rPr>
-          <w:rFonts w:asciiTheme="majorHAnsi" w:eastAsiaTheme="majorEastAsia" w:hAnsiTheme="majorHAnsi" w:cstheme="majorHAnsi"/>
-          <w:color w:val="auto"/>
-          <w:spacing w:val="5"/>
-          <w:kern w:val="28"/>
-          <w:szCs w:val="22"/>
-          <w:highlight w:val="yellow"/>
-        </w:rPr>
-        <w:t xml:space="preserve"> Par exemple, « Logiciel XYZ permet de réaliser les tâches/fonctionnalités suivantes : </w:t>
+        </w:rPr>
+      </w:pPr>
+      <w:r>
+        <w:rPr>
+          <w:rFonts w:asciiTheme="majorHAnsi" w:eastAsiaTheme="majorEastAsia" w:hAnsiTheme="majorHAnsi" w:cstheme="majorHAnsi"/>
+          <w:color w:val="auto"/>
+          <w:spacing w:val="5"/>
+          <w:kern w:val="28"/>
+          <w:szCs w:val="22"/>
+          <w:highlight w:val="yellow"/>
+        </w:rPr>
+        <w:t>[Ajouter ici la clause des droits de propriété intellectuelle. Voici un exemple à suivre :</w:t>
+      </w:r>
+      <w:r>
+        <w:rPr>
+          <w:rFonts w:asciiTheme="majorHAnsi" w:eastAsiaTheme="majorEastAsia" w:hAnsiTheme="majorHAnsi" w:cstheme="majorHAnsi"/>
+          <w:color w:val="auto"/>
+          <w:spacing w:val="5"/>
+          <w:kern w:val="28"/>
+          <w:szCs w:val="22"/>
+        </w:rPr>
+        <w:t xml:space="preserve"> </w:t>
+      </w:r>
+      <w:r>
+        <w:rPr>
+          <w:rFonts w:asciiTheme="majorHAnsi" w:eastAsiaTheme="majorEastAsia" w:hAnsiTheme="majorHAnsi" w:cstheme="majorHAnsi"/>
+          <w:color w:val="auto"/>
+          <w:spacing w:val="5"/>
+          <w:kern w:val="28"/>
+          <w:szCs w:val="22"/>
+        </w:rPr>
+        <w:t>]</w:t>
       </w:r>
     </w:p>
     <w:p>
@@ -415,19 +734,57 @@
           <w:spacing w:val="5"/>
           <w:kern w:val="28"/>
           <w:szCs w:val="22"/>
-          <w:highlight w:val="yellow"/>
-        </w:rPr>
-      </w:pPr>
-      <w:r>
-        <w:rPr>
-          <w:rFonts w:asciiTheme="majorHAnsi" w:eastAsiaTheme="majorEastAsia" w:hAnsiTheme="majorHAnsi" w:cstheme="majorHAnsi"/>
-          <w:color w:val="auto"/>
-          <w:spacing w:val="5"/>
-          <w:kern w:val="28"/>
-          <w:szCs w:val="22"/>
-          <w:highlight w:val="yellow"/>
-        </w:rPr>
-        <w:t>* fonctionnalité 1</w:t>
+        </w:rPr>
+      </w:pPr>
+      <w:r>
+        <w:rPr>
+          <w:rFonts w:asciiTheme="majorHAnsi" w:eastAsiaTheme="majorEastAsia" w:hAnsiTheme="majorHAnsi" w:cstheme="majorHAnsi"/>
+          <w:color w:val="auto"/>
+          <w:spacing w:val="5"/>
+          <w:kern w:val="28"/>
+          <w:szCs w:val="22"/>
+        </w:rPr>
+        <w:t>L(es)</w:t>
+      </w:r>
+      <w:r>
+        <w:rPr>
+          <w:rFonts w:asciiTheme="majorHAnsi" w:eastAsiaTheme="majorEastAsia" w:hAnsiTheme="majorHAnsi" w:cstheme="majorHAnsi"/>
+          <w:color w:val="auto"/>
+          <w:spacing w:val="5"/>
+          <w:kern w:val="28"/>
+          <w:szCs w:val="22"/>
+        </w:rPr>
+        <w:t>’ETUDIANT</w:t>
+      </w:r>
+      <w:r>
+        <w:rPr>
+          <w:rFonts w:asciiTheme="majorHAnsi" w:eastAsiaTheme="majorEastAsia" w:hAnsiTheme="majorHAnsi" w:cstheme="majorHAnsi"/>
+          <w:color w:val="auto"/>
+          <w:spacing w:val="5"/>
+          <w:kern w:val="28"/>
+          <w:szCs w:val="22"/>
+        </w:rPr>
+        <w:t xml:space="preserve">(s) </w:t>
+      </w:r>
+      <w:r>
+        <w:rPr>
+          <w:rFonts w:asciiTheme="majorHAnsi" w:eastAsiaTheme="majorEastAsia" w:hAnsiTheme="majorHAnsi" w:cstheme="majorHAnsi"/>
+          <w:color w:val="auto"/>
+          <w:spacing w:val="5"/>
+          <w:kern w:val="28"/>
+          <w:szCs w:val="22"/>
+        </w:rPr>
+        <w:t>reconnaissent que</w:t>
+      </w:r>
+      <w:r>
+        <w:rPr>
+          <w:rFonts w:asciiTheme="majorHAnsi" w:eastAsiaTheme="majorEastAsia" w:hAnsiTheme="majorHAnsi" w:cstheme="majorHAnsi"/>
+          <w:color w:val="auto"/>
+          <w:spacing w:val="5"/>
+          <w:kern w:val="28"/>
+          <w:szCs w:val="22"/>
+        </w:rPr>
+        <w:t xml:space="preserve"> les résultats de l'Etude mené dans le cadre du PFE ainsi que le logiciel livré issus de ces travaux, brevetables ou non, sont, sous réserve des droits d’éventuels tiers, la propriété des ENCADRANTS/CLIENTS qui ont proposé le sujet de PFE.</w:t>
       </w:r>
     </w:p>
     <w:p>
@@ -439,19 +796,57 @@
           <w:spacing w:val="5"/>
           <w:kern w:val="28"/>
           <w:szCs w:val="22"/>
-          <w:highlight w:val="yellow"/>
-        </w:rPr>
-      </w:pPr>
-      <w:r>
-        <w:rPr>
-          <w:rFonts w:asciiTheme="majorHAnsi" w:eastAsiaTheme="majorEastAsia" w:hAnsiTheme="majorHAnsi" w:cstheme="majorHAnsi"/>
-          <w:color w:val="auto"/>
-          <w:spacing w:val="5"/>
-          <w:kern w:val="28"/>
-          <w:szCs w:val="22"/>
-          <w:highlight w:val="yellow"/>
-        </w:rPr>
-        <w:t>* fonctionnalité 2</w:t>
+        </w:rPr>
+      </w:pPr>
+      <w:r>
+        <w:rPr>
+          <w:rFonts w:asciiTheme="majorHAnsi" w:eastAsiaTheme="majorEastAsia" w:hAnsiTheme="majorHAnsi" w:cstheme="majorHAnsi"/>
+          <w:color w:val="auto"/>
+          <w:spacing w:val="5"/>
+          <w:kern w:val="28"/>
+          <w:szCs w:val="22"/>
+        </w:rPr>
+        <w:t>En conséquence,</w:t>
+      </w:r>
+      <w:r>
+        <w:rPr>
+          <w:rFonts w:asciiTheme="majorHAnsi" w:eastAsiaTheme="majorEastAsia" w:hAnsiTheme="majorHAnsi" w:cstheme="majorHAnsi"/>
+          <w:color w:val="auto"/>
+          <w:spacing w:val="5"/>
+          <w:kern w:val="28"/>
+          <w:szCs w:val="22"/>
+        </w:rPr>
+        <w:t xml:space="preserve"> l(es) ETUDIANT(s) </w:t>
+      </w:r>
+      <w:r>
+        <w:rPr>
+          <w:rFonts w:asciiTheme="majorHAnsi" w:eastAsiaTheme="majorEastAsia" w:hAnsiTheme="majorHAnsi" w:cstheme="majorHAnsi"/>
+          <w:color w:val="auto"/>
+          <w:spacing w:val="5"/>
+          <w:kern w:val="28"/>
+          <w:szCs w:val="22"/>
+        </w:rPr>
+        <w:t>s'en</w:t>
+      </w:r>
+      <w:r>
+        <w:rPr>
+          <w:rFonts w:asciiTheme="majorHAnsi" w:eastAsiaTheme="majorEastAsia" w:hAnsiTheme="majorHAnsi" w:cstheme="majorHAnsi"/>
+          <w:color w:val="auto"/>
+          <w:spacing w:val="5"/>
+          <w:kern w:val="28"/>
+          <w:szCs w:val="22"/>
+        </w:rPr>
+        <w:t>gage à ne pas exploiter pour leur</w:t>
+      </w:r>
+      <w:r>
+        <w:rPr>
+          <w:rFonts w:asciiTheme="majorHAnsi" w:eastAsiaTheme="majorEastAsia" w:hAnsiTheme="majorHAnsi" w:cstheme="majorHAnsi"/>
+          <w:color w:val="auto"/>
+          <w:spacing w:val="5"/>
+          <w:kern w:val="28"/>
+          <w:szCs w:val="22"/>
+        </w:rPr>
+        <w:t xml:space="preserve"> propre compte ou pour celui d'un tiers, sauf accord exprès des ENCADRANTS/CLIENTS, les résultats tels que définis ci-dessus.</w:t>
       </w:r>
     </w:p>
     <w:p>
@@ -472,381 +867,6 @@
           <w:spacing w:val="5"/>
           <w:kern w:val="28"/>
           <w:szCs w:val="22"/>
-          <w:highlight w:val="yellow"/>
-        </w:rPr>
-        <w:t>* … </w:t>
-      </w:r>
-      <w:r>
-        <w:rPr>
-          <w:rFonts w:asciiTheme="majorHAnsi" w:eastAsiaTheme="majorEastAsia" w:hAnsiTheme="majorHAnsi" w:cstheme="majorHAnsi"/>
-          <w:color w:val="auto"/>
-          <w:spacing w:val="5"/>
-          <w:kern w:val="28"/>
-          <w:szCs w:val="22"/>
-          <w:highlight w:val="yellow"/>
-        </w:rPr>
-        <w:t xml:space="preserve"> </w:t>
-      </w:r>
-      <w:r>
-        <w:rPr>
-          <w:rFonts w:asciiTheme="majorHAnsi" w:eastAsiaTheme="majorEastAsia" w:hAnsiTheme="majorHAnsi" w:cstheme="majorHAnsi"/>
-          <w:color w:val="auto"/>
-          <w:spacing w:val="5"/>
-          <w:kern w:val="28"/>
-          <w:szCs w:val="22"/>
-          <w:highlight w:val="yellow"/>
-        </w:rPr>
-        <w:t>»</w:t>
-      </w:r>
-    </w:p>
-    <w:p>
-      <w:pPr>
-        <w:jc w:val="both"/>
-        <w:rPr>
-          <w:rFonts w:asciiTheme="majorHAnsi" w:eastAsiaTheme="majorEastAsia" w:hAnsiTheme="majorHAnsi" w:cstheme="majorHAnsi"/>
-          <w:color w:val="auto"/>
-          <w:spacing w:val="5"/>
-          <w:kern w:val="28"/>
-          <w:szCs w:val="22"/>
-          <w:highlight w:val="yellow"/>
-        </w:rPr>
-      </w:pPr>
-      <w:r>
-        <w:rPr>
-          <w:rStyle w:val="hscoswrapper"/>
-          <w:rFonts w:asciiTheme="majorHAnsi" w:hAnsiTheme="majorHAnsi" w:cstheme="majorHAnsi"/>
-          <w:highlight w:val="yellow"/>
-        </w:rPr>
-        <w:t>M</w:t>
-      </w:r>
-      <w:r>
-        <w:rPr>
-          <w:rStyle w:val="hscoswrapper"/>
-          <w:rFonts w:asciiTheme="majorHAnsi" w:hAnsiTheme="majorHAnsi" w:cstheme="majorHAnsi"/>
-          <w:highlight w:val="yellow"/>
-        </w:rPr>
-        <w:t>ention</w:t>
-      </w:r>
-      <w:r>
-        <w:rPr>
-          <w:rStyle w:val="hscoswrapper"/>
-          <w:rFonts w:asciiTheme="majorHAnsi" w:hAnsiTheme="majorHAnsi" w:cstheme="majorHAnsi"/>
-          <w:highlight w:val="yellow"/>
-        </w:rPr>
-        <w:t>nez l</w:t>
-      </w:r>
-      <w:r>
-        <w:rPr>
-          <w:rStyle w:val="hscoswrapper"/>
-          <w:rFonts w:asciiTheme="majorHAnsi" w:hAnsiTheme="majorHAnsi" w:cstheme="majorHAnsi"/>
-          <w:highlight w:val="yellow"/>
-        </w:rPr>
-        <w:t>a documentation relative au logiciel (ex. le rapport</w:t>
-      </w:r>
-      <w:r>
-        <w:rPr>
-          <w:rStyle w:val="hscoswrapper"/>
-          <w:rFonts w:asciiTheme="majorHAnsi" w:hAnsiTheme="majorHAnsi" w:cstheme="majorHAnsi"/>
-          <w:highlight w:val="yellow"/>
-        </w:rPr>
-        <w:t xml:space="preserve">, notice d’installation et d’exécution, si besoin]. </w:t>
-      </w:r>
-    </w:p>
-    <w:p>
-      <w:pPr>
-        <w:pStyle w:val="Titre1"/>
-      </w:pPr>
-      <w:r>
-        <w:t xml:space="preserve">Modalité </w:t>
-      </w:r>
-      <w:r>
-        <w:t>de la livraison</w:t>
-      </w:r>
-    </w:p>
-    <w:p>
-      <w:pPr>
-        <w:jc w:val="both"/>
-        <w:rPr>
-          <w:rFonts w:asciiTheme="majorHAnsi" w:eastAsiaTheme="majorEastAsia" w:hAnsiTheme="majorHAnsi" w:cstheme="majorHAnsi"/>
-          <w:color w:val="auto"/>
-          <w:spacing w:val="5"/>
-          <w:kern w:val="28"/>
-          <w:szCs w:val="22"/>
-          <w:highlight w:val="yellow"/>
-        </w:rPr>
-      </w:pPr>
-      <w:r>
-        <w:rPr>
-          <w:rFonts w:asciiTheme="majorHAnsi" w:eastAsiaTheme="majorEastAsia" w:hAnsiTheme="majorHAnsi" w:cstheme="majorHAnsi"/>
-          <w:color w:val="auto"/>
-          <w:spacing w:val="5"/>
-          <w:kern w:val="28"/>
-          <w:szCs w:val="22"/>
-        </w:rPr>
-        <w:t>[</w:t>
-      </w:r>
-      <w:r>
-        <w:rPr>
-          <w:rFonts w:asciiTheme="majorHAnsi" w:eastAsiaTheme="majorEastAsia" w:hAnsiTheme="majorHAnsi" w:cstheme="majorHAnsi"/>
-          <w:color w:val="auto"/>
-          <w:spacing w:val="5"/>
-          <w:kern w:val="28"/>
-          <w:szCs w:val="22"/>
-          <w:highlight w:val="yellow"/>
-        </w:rPr>
-        <w:t xml:space="preserve">Décrivez ici toutes les informations sur les moyens de la livraison. Par exemple, clé USB, dépôt GIT HUB, etc. et toute autre information nécessaire à la récupération </w:t>
-      </w:r>
-      <w:r>
-        <w:rPr>
-          <w:rFonts w:asciiTheme="majorHAnsi" w:eastAsiaTheme="majorEastAsia" w:hAnsiTheme="majorHAnsi" w:cstheme="majorHAnsi"/>
-          <w:color w:val="auto"/>
-          <w:spacing w:val="5"/>
-          <w:kern w:val="28"/>
-          <w:szCs w:val="22"/>
-          <w:highlight w:val="yellow"/>
-        </w:rPr>
-        <w:t>du logiciel tel</w:t>
-      </w:r>
-      <w:r>
-        <w:rPr>
-          <w:rFonts w:asciiTheme="majorHAnsi" w:eastAsiaTheme="majorEastAsia" w:hAnsiTheme="majorHAnsi" w:cstheme="majorHAnsi"/>
-          <w:color w:val="auto"/>
-          <w:spacing w:val="5"/>
-          <w:kern w:val="28"/>
-          <w:szCs w:val="22"/>
-          <w:highlight w:val="yellow"/>
-        </w:rPr>
-        <w:t xml:space="preserve"> que mot de passe, chemin d’accès etc</w:t>
-      </w:r>
-      <w:r>
-        <w:rPr>
-          <w:rFonts w:asciiTheme="majorHAnsi" w:eastAsiaTheme="majorEastAsia" w:hAnsiTheme="majorHAnsi" w:cstheme="majorHAnsi"/>
-          <w:color w:val="auto"/>
-          <w:spacing w:val="5"/>
-          <w:kern w:val="28"/>
-          <w:szCs w:val="22"/>
-          <w:highlight w:val="yellow"/>
-        </w:rPr>
-        <w:t>…</w:t>
-      </w:r>
-      <w:r>
-        <w:rPr>
-          <w:rStyle w:val="hscoswrapper"/>
-          <w:rFonts w:asciiTheme="majorHAnsi" w:hAnsiTheme="majorHAnsi" w:cstheme="majorHAnsi"/>
-          <w:highlight w:val="yellow"/>
-        </w:rPr>
-        <w:t>]</w:t>
-      </w:r>
-    </w:p>
-    <w:p>
-      <w:pPr>
-        <w:pStyle w:val="Titre1"/>
-      </w:pPr>
-      <w:r>
-        <w:t>Propriété intellectuelle/Droit d’</w:t>
-      </w:r>
-      <w:r>
-        <w:t>exploitation</w:t>
-      </w:r>
-    </w:p>
-    <w:p>
-      <w:pPr>
-        <w:jc w:val="both"/>
-        <w:rPr>
-          <w:rFonts w:asciiTheme="majorHAnsi" w:eastAsiaTheme="majorEastAsia" w:hAnsiTheme="majorHAnsi" w:cstheme="majorHAnsi"/>
-          <w:color w:val="auto"/>
-          <w:spacing w:val="5"/>
-          <w:kern w:val="28"/>
-          <w:szCs w:val="22"/>
-        </w:rPr>
-      </w:pPr>
-      <w:r>
-        <w:rPr>
-          <w:rFonts w:asciiTheme="majorHAnsi" w:eastAsiaTheme="majorEastAsia" w:hAnsiTheme="majorHAnsi" w:cstheme="majorHAnsi"/>
-          <w:color w:val="auto"/>
-          <w:spacing w:val="5"/>
-          <w:kern w:val="28"/>
-          <w:szCs w:val="22"/>
-          <w:highlight w:val="yellow"/>
-        </w:rPr>
-        <w:t>[Ajouter ici la clause des droits de propriété intellectuelle. Voici un exemple à suivre </w:t>
-      </w:r>
-      <w:proofErr w:type="gramStart"/>
-      <w:r>
-        <w:rPr>
-          <w:rFonts w:asciiTheme="majorHAnsi" w:eastAsiaTheme="majorEastAsia" w:hAnsiTheme="majorHAnsi" w:cstheme="majorHAnsi"/>
-          <w:color w:val="auto"/>
-          <w:spacing w:val="5"/>
-          <w:kern w:val="28"/>
-          <w:szCs w:val="22"/>
-          <w:highlight w:val="yellow"/>
-        </w:rPr>
-        <w:t>:</w:t>
-      </w:r>
-      <w:r>
-        <w:rPr>
-          <w:rFonts w:asciiTheme="majorHAnsi" w:eastAsiaTheme="majorEastAsia" w:hAnsiTheme="majorHAnsi" w:cstheme="majorHAnsi"/>
-          <w:color w:val="auto"/>
-          <w:spacing w:val="5"/>
-          <w:kern w:val="28"/>
-          <w:szCs w:val="22"/>
-        </w:rPr>
-        <w:t xml:space="preserve"> </w:t>
-      </w:r>
-      <w:r>
-        <w:rPr>
-          <w:rFonts w:asciiTheme="majorHAnsi" w:eastAsiaTheme="majorEastAsia" w:hAnsiTheme="majorHAnsi" w:cstheme="majorHAnsi"/>
-          <w:color w:val="auto"/>
-          <w:spacing w:val="5"/>
-          <w:kern w:val="28"/>
-          <w:szCs w:val="22"/>
-        </w:rPr>
-        <w:t>]</w:t>
-      </w:r>
-      <w:proofErr w:type="gramEnd"/>
-    </w:p>
-    <w:p>
-      <w:pPr>
-        <w:jc w:val="both"/>
-        <w:rPr>
-          <w:rFonts w:asciiTheme="majorHAnsi" w:eastAsiaTheme="majorEastAsia" w:hAnsiTheme="majorHAnsi" w:cstheme="majorHAnsi"/>
-          <w:color w:val="auto"/>
-          <w:spacing w:val="5"/>
-          <w:kern w:val="28"/>
-          <w:szCs w:val="22"/>
-        </w:rPr>
-      </w:pPr>
-      <w:r>
-        <w:rPr>
-          <w:rFonts w:asciiTheme="majorHAnsi" w:eastAsiaTheme="majorEastAsia" w:hAnsiTheme="majorHAnsi" w:cstheme="majorHAnsi"/>
-          <w:color w:val="auto"/>
-          <w:spacing w:val="5"/>
-          <w:kern w:val="28"/>
-          <w:szCs w:val="22"/>
-        </w:rPr>
-        <w:t>L(es)</w:t>
-      </w:r>
-      <w:r>
-        <w:rPr>
-          <w:rFonts w:asciiTheme="majorHAnsi" w:eastAsiaTheme="majorEastAsia" w:hAnsiTheme="majorHAnsi" w:cstheme="majorHAnsi"/>
-          <w:color w:val="auto"/>
-          <w:spacing w:val="5"/>
-          <w:kern w:val="28"/>
-          <w:szCs w:val="22"/>
-        </w:rPr>
-        <w:t>’ETUDIANT</w:t>
-      </w:r>
-      <w:r>
-        <w:rPr>
-          <w:rFonts w:asciiTheme="majorHAnsi" w:eastAsiaTheme="majorEastAsia" w:hAnsiTheme="majorHAnsi" w:cstheme="majorHAnsi"/>
-          <w:color w:val="auto"/>
-          <w:spacing w:val="5"/>
-          <w:kern w:val="28"/>
-          <w:szCs w:val="22"/>
-        </w:rPr>
-        <w:t xml:space="preserve">(s) </w:t>
-      </w:r>
-      <w:r>
-        <w:rPr>
-          <w:rFonts w:asciiTheme="majorHAnsi" w:eastAsiaTheme="majorEastAsia" w:hAnsiTheme="majorHAnsi" w:cstheme="majorHAnsi"/>
-          <w:color w:val="auto"/>
-          <w:spacing w:val="5"/>
-          <w:kern w:val="28"/>
-          <w:szCs w:val="22"/>
-        </w:rPr>
-        <w:t>reconnaissent que</w:t>
-      </w:r>
-      <w:r>
-        <w:rPr>
-          <w:rFonts w:asciiTheme="majorHAnsi" w:eastAsiaTheme="majorEastAsia" w:hAnsiTheme="majorHAnsi" w:cstheme="majorHAnsi"/>
-          <w:color w:val="auto"/>
-          <w:spacing w:val="5"/>
-          <w:kern w:val="28"/>
-          <w:szCs w:val="22"/>
-        </w:rPr>
-        <w:t xml:space="preserve"> les résultats de l'Etude mené dans le cadre du PFE ainsi que le logiciel livré issus de ces travaux, brevetables ou non, sont, sous réserve des droits d’éventuels tiers, la propriété des ENCADRANTS/CLIENTS qui ont proposé le sujet de PFE.</w:t>
-      </w:r>
-    </w:p>
-    <w:p>
-      <w:pPr>
-        <w:jc w:val="both"/>
-        <w:rPr>
-          <w:rFonts w:asciiTheme="majorHAnsi" w:eastAsiaTheme="majorEastAsia" w:hAnsiTheme="majorHAnsi" w:cstheme="majorHAnsi"/>
-          <w:color w:val="auto"/>
-          <w:spacing w:val="5"/>
-          <w:kern w:val="28"/>
-          <w:szCs w:val="22"/>
-        </w:rPr>
-      </w:pPr>
-      <w:r>
-        <w:rPr>
-          <w:rFonts w:asciiTheme="majorHAnsi" w:eastAsiaTheme="majorEastAsia" w:hAnsiTheme="majorHAnsi" w:cstheme="majorHAnsi"/>
-          <w:color w:val="auto"/>
-          <w:spacing w:val="5"/>
-          <w:kern w:val="28"/>
-          <w:szCs w:val="22"/>
-        </w:rPr>
-        <w:t>En conséquence,</w:t>
-      </w:r>
-      <w:r>
-        <w:rPr>
-          <w:rFonts w:asciiTheme="majorHAnsi" w:eastAsiaTheme="majorEastAsia" w:hAnsiTheme="majorHAnsi" w:cstheme="majorHAnsi"/>
-          <w:color w:val="auto"/>
-          <w:spacing w:val="5"/>
-          <w:kern w:val="28"/>
-          <w:szCs w:val="22"/>
-        </w:rPr>
-        <w:t xml:space="preserve"> l(es) ETUDIANT(s) </w:t>
-      </w:r>
-      <w:r>
-        <w:rPr>
-          <w:rFonts w:asciiTheme="majorHAnsi" w:eastAsiaTheme="majorEastAsia" w:hAnsiTheme="majorHAnsi" w:cstheme="majorHAnsi"/>
-          <w:color w:val="auto"/>
-          <w:spacing w:val="5"/>
-          <w:kern w:val="28"/>
-          <w:szCs w:val="22"/>
-        </w:rPr>
-        <w:t>s'en</w:t>
-      </w:r>
-      <w:r>
-        <w:rPr>
-          <w:rFonts w:asciiTheme="majorHAnsi" w:eastAsiaTheme="majorEastAsia" w:hAnsiTheme="majorHAnsi" w:cstheme="majorHAnsi"/>
-          <w:color w:val="auto"/>
-          <w:spacing w:val="5"/>
-          <w:kern w:val="28"/>
-          <w:szCs w:val="22"/>
-        </w:rPr>
-        <w:t>gage à ne pas exploiter pour leur</w:t>
-      </w:r>
-      <w:r>
-        <w:rPr>
-          <w:rFonts w:asciiTheme="majorHAnsi" w:eastAsiaTheme="majorEastAsia" w:hAnsiTheme="majorHAnsi" w:cstheme="majorHAnsi"/>
-          <w:color w:val="auto"/>
-          <w:spacing w:val="5"/>
-          <w:kern w:val="28"/>
-          <w:szCs w:val="22"/>
-        </w:rPr>
-        <w:t xml:space="preserve"> propre compte ou pour celui d'un tiers, sauf accord exprès des ENCADRANTS/CLIENTS, les résultats tels que définis ci-dessus.</w:t>
-      </w:r>
-    </w:p>
-    <w:p>
-      <w:pPr>
-        <w:jc w:val="both"/>
-        <w:rPr>
-          <w:rFonts w:asciiTheme="majorHAnsi" w:eastAsiaTheme="majorEastAsia" w:hAnsiTheme="majorHAnsi" w:cstheme="majorHAnsi"/>
-          <w:color w:val="auto"/>
-          <w:spacing w:val="5"/>
-          <w:kern w:val="28"/>
-          <w:szCs w:val="22"/>
-        </w:rPr>
-      </w:pPr>
-      <w:r>
-        <w:rPr>
-          <w:rFonts w:asciiTheme="majorHAnsi" w:eastAsiaTheme="majorEastAsia" w:hAnsiTheme="majorHAnsi" w:cstheme="majorHAnsi"/>
-          <w:color w:val="auto"/>
-          <w:spacing w:val="5"/>
-          <w:kern w:val="28"/>
-          <w:szCs w:val="22"/>
         </w:rPr>
         <w:t xml:space="preserve">En contrepartie, les ENCADRANTS/CLIENTS </w:t>
       </w:r>
@@ -913,7 +933,7 @@
     </w:p>
     <w:p>
       <w:pPr>
-        <w:pStyle w:val="Titre1"/>
+        <w:pStyle w:val="Heading1"/>
         <w:numPr>
           <w:ilvl w:val="0"/>
           <w:numId w:val="0"/>
@@ -925,10 +945,7 @@
       </w:r>
     </w:p>
     <w:p/>
-    <w:p>
-      <w:bookmarkStart w:id="0" w:name="_GoBack"/>
-      <w:bookmarkEnd w:id="0"/>
-    </w:p>
+    <w:p/>
     <w:p/>
     <w:p>
       <w:pPr>
@@ -942,12 +959,8 @@
       </w:r>
       <w:r>
         <w:tab/>
-      </w:r>
-      <w:proofErr w:type="spellStart"/>
-      <w:r>
         <w:t>Signature</w:t>
       </w:r>
-      <w:proofErr w:type="spellEnd"/>
     </w:p>
     <w:p>
       <w:pPr>
@@ -982,12 +995,8 @@
       </w:r>
       <w:r>
         <w:tab/>
-      </w:r>
-      <w:proofErr w:type="spellStart"/>
-      <w:r>
         <w:t>Date</w:t>
       </w:r>
-      <w:proofErr w:type="spellEnd"/>
     </w:p>
     <w:p>
       <w:pPr>
@@ -1019,7 +1028,7 @@
 </file>
 
 <file path=word/endnotes.xml><?xml version="1.0" encoding="utf-8"?>
-<w:endnotes xmlns:wpc="http://schemas.microsoft.com/office/word/2010/wordprocessingCanvas" xmlns:mc="http://schemas.openxmlformats.org/markup-compatibility/2006" xmlns:o="urn:schemas-microsoft-com:office:office" xmlns:r="http://schemas.openxmlformats.org/officeDocument/2006/relationships" xmlns:m="http://schemas.openxmlformats.org/officeDocument/2006/math" xmlns:v="urn:schemas-microsoft-com:vml" xmlns:wp14="http://schemas.microsoft.com/office/word/2010/wordprocessingDrawing" xmlns:wp="http://schemas.openxmlformats.org/drawingml/2006/wordprocessingDrawing" xmlns:w10="urn:schemas-microsoft-com:office:word" xmlns:w="http://schemas.openxmlformats.org/wordprocessingml/2006/main" xmlns:w14="http://schemas.microsoft.com/office/word/2010/wordml" xmlns:w15="http://schemas.microsoft.com/office/word/2012/wordml" xmlns:wpg="http://schemas.microsoft.com/office/word/2010/wordprocessingGroup" xmlns:wpi="http://schemas.microsoft.com/office/word/2010/wordprocessingInk" xmlns:wne="http://schemas.microsoft.com/office/word/2006/wordml" xmlns:wps="http://schemas.microsoft.com/office/word/2010/wordprocessingShape" mc:Ignorable="w14 w15 wp14">
+<w:endnotes xmlns:wpc="http://schemas.microsoft.com/office/word/2010/wordprocessingCanvas" xmlns:cx="http://schemas.microsoft.com/office/drawing/2014/chartex" xmlns:cx1="http://schemas.microsoft.com/office/drawing/2015/9/8/chartex" xmlns:cx2="http://schemas.microsoft.com/office/drawing/2015/10/21/chartex" xmlns:cx3="http://schemas.microsoft.com/office/drawing/2016/5/9/chartex" xmlns:cx4="http://schemas.microsoft.com/office/drawing/2016/5/10/chartex" xmlns:cx5="http://schemas.microsoft.com/office/drawing/2016/5/11/chartex" xmlns:cx6="http://schemas.microsoft.com/office/drawing/2016/5/12/chartex" xmlns:cx7="http://schemas.microsoft.com/office/drawing/2016/5/13/chartex" xmlns:cx8="http://schemas.microsoft.com/office/drawing/2016/5/14/chartex" xmlns:mc="http://schemas.openxmlformats.org/markup-compatibility/2006" xmlns:aink="http://schemas.microsoft.com/office/drawing/2016/ink" xmlns:am3d="http://schemas.microsoft.com/office/drawing/2017/model3d" xmlns:o="urn:schemas-microsoft-com:office:office" xmlns:r="http://schemas.openxmlformats.org/officeDocument/2006/relationships" xmlns:m="http://schemas.openxmlformats.org/officeDocument/2006/math" xmlns:v="urn:schemas-microsoft-com:vml" xmlns:wp14="http://schemas.microsoft.com/office/word/2010/wordprocessingDrawing" xmlns:wp="http://schemas.openxmlformats.org/drawingml/2006/wordprocessingDrawing" xmlns:w10="urn:schemas-microsoft-com:office:word" xmlns:w="http://schemas.openxmlformats.org/wordprocessingml/2006/main" xmlns:w14="http://schemas.microsoft.com/office/word/2010/wordml" xmlns:w15="http://schemas.microsoft.com/office/word/2012/wordml" xmlns:w16cex="http://schemas.microsoft.com/office/word/2018/wordml/cex" xmlns:w16cid="http://schemas.microsoft.com/office/word/2016/wordml/cid" xmlns:w16="http://schemas.microsoft.com/office/word/2018/wordml" xmlns:w16sdtdh="http://schemas.microsoft.com/office/word/2020/wordml/sdtdatahash" xmlns:w16se="http://schemas.microsoft.com/office/word/2015/wordml/symex" xmlns:wpg="http://schemas.microsoft.com/office/word/2010/wordprocessingGroup" xmlns:wpi="http://schemas.microsoft.com/office/word/2010/wordprocessingInk" xmlns:wne="http://schemas.microsoft.com/office/word/2006/wordml" xmlns:wps="http://schemas.microsoft.com/office/word/2010/wordprocessingShape" mc:Ignorable="w14 w15 w16se w16cid w16 w16cex w16sdtdh wp14">
   <w:endnote w:type="separator" w:id="-1">
     <w:p>
       <w:pPr>
@@ -1044,50 +1053,50 @@
 </file>
 
 <file path=word/footer1.xml><?xml version="1.0" encoding="utf-8"?>
-<w:ftr xmlns:wpc="http://schemas.microsoft.com/office/word/2010/wordprocessingCanvas" xmlns:mc="http://schemas.openxmlformats.org/markup-compatibility/2006" xmlns:o="urn:schemas-microsoft-com:office:office" xmlns:r="http://schemas.openxmlformats.org/officeDocument/2006/relationships" xmlns:m="http://schemas.openxmlformats.org/officeDocument/2006/math" xmlns:v="urn:schemas-microsoft-com:vml" xmlns:wp14="http://schemas.microsoft.com/office/word/2010/wordprocessingDrawing" xmlns:wp="http://schemas.openxmlformats.org/drawingml/2006/wordprocessingDrawing" xmlns:w10="urn:schemas-microsoft-com:office:word" xmlns:w="http://schemas.openxmlformats.org/wordprocessingml/2006/main" xmlns:w14="http://schemas.microsoft.com/office/word/2010/wordml" xmlns:w15="http://schemas.microsoft.com/office/word/2012/wordml" xmlns:wpg="http://schemas.microsoft.com/office/word/2010/wordprocessingGroup" xmlns:wpi="http://schemas.microsoft.com/office/word/2010/wordprocessingInk" xmlns:wne="http://schemas.microsoft.com/office/word/2006/wordml" xmlns:wps="http://schemas.microsoft.com/office/word/2010/wordprocessingShape" mc:Ignorable="w14 w15 wp14">
+<w:ftr xmlns:wpc="http://schemas.microsoft.com/office/word/2010/wordprocessingCanvas" xmlns:cx="http://schemas.microsoft.com/office/drawing/2014/chartex" xmlns:cx1="http://schemas.microsoft.com/office/drawing/2015/9/8/chartex" xmlns:cx2="http://schemas.microsoft.com/office/drawing/2015/10/21/chartex" xmlns:cx3="http://schemas.microsoft.com/office/drawing/2016/5/9/chartex" xmlns:cx4="http://schemas.microsoft.com/office/drawing/2016/5/10/chartex" xmlns:cx5="http://schemas.microsoft.com/office/drawing/2016/5/11/chartex" xmlns:cx6="http://schemas.microsoft.com/office/drawing/2016/5/12/chartex" xmlns:cx7="http://schemas.microsoft.com/office/drawing/2016/5/13/chartex" xmlns:cx8="http://schemas.microsoft.com/office/drawing/2016/5/14/chartex" xmlns:mc="http://schemas.openxmlformats.org/markup-compatibility/2006" xmlns:aink="http://schemas.microsoft.com/office/drawing/2016/ink" xmlns:am3d="http://schemas.microsoft.com/office/drawing/2017/model3d" xmlns:o="urn:schemas-microsoft-com:office:office" xmlns:r="http://schemas.openxmlformats.org/officeDocument/2006/relationships" xmlns:m="http://schemas.openxmlformats.org/officeDocument/2006/math" xmlns:v="urn:schemas-microsoft-com:vml" xmlns:wp14="http://schemas.microsoft.com/office/word/2010/wordprocessingDrawing" xmlns:wp="http://schemas.openxmlformats.org/drawingml/2006/wordprocessingDrawing" xmlns:w10="urn:schemas-microsoft-com:office:word" xmlns:w="http://schemas.openxmlformats.org/wordprocessingml/2006/main" xmlns:w14="http://schemas.microsoft.com/office/word/2010/wordml" xmlns:w15="http://schemas.microsoft.com/office/word/2012/wordml" xmlns:w16cex="http://schemas.microsoft.com/office/word/2018/wordml/cex" xmlns:w16cid="http://schemas.microsoft.com/office/word/2016/wordml/cid" xmlns:w16="http://schemas.microsoft.com/office/word/2018/wordml" xmlns:w16sdtdh="http://schemas.microsoft.com/office/word/2020/wordml/sdtdatahash" xmlns:w16se="http://schemas.microsoft.com/office/word/2015/wordml/symex" xmlns:wpg="http://schemas.microsoft.com/office/word/2010/wordprocessingGroup" xmlns:wpi="http://schemas.microsoft.com/office/word/2010/wordprocessingInk" xmlns:wne="http://schemas.microsoft.com/office/word/2006/wordml" xmlns:wps="http://schemas.microsoft.com/office/word/2010/wordprocessingShape" mc:Ignorable="w14 w15 w16se w16cid w16 w16cex w16sdtdh wp14">
   <w:p>
     <w:pPr>
-      <w:pStyle w:val="Pieddepage"/>
+      <w:pStyle w:val="Footer"/>
       <w:framePr w:wrap="around" w:vAnchor="text" w:hAnchor="margin" w:xAlign="outside" w:y="1"/>
       <w:rPr>
-        <w:rStyle w:val="Numrodepage"/>
+        <w:rStyle w:val="PageNumber"/>
       </w:rPr>
     </w:pPr>
     <w:r>
       <w:rPr>
-        <w:rStyle w:val="Numrodepage"/>
+        <w:rStyle w:val="PageNumber"/>
       </w:rPr>
       <w:fldChar w:fldCharType="begin"/>
     </w:r>
     <w:r>
       <w:rPr>
-        <w:rStyle w:val="Numrodepage"/>
+        <w:rStyle w:val="PageNumber"/>
       </w:rPr>
       <w:instrText xml:space="preserve">PAGE  </w:instrText>
     </w:r>
     <w:r>
       <w:rPr>
-        <w:rStyle w:val="Numrodepage"/>
+        <w:rStyle w:val="PageNumber"/>
       </w:rPr>
       <w:fldChar w:fldCharType="separate"/>
     </w:r>
     <w:r>
       <w:rPr>
-        <w:rStyle w:val="Numrodepage"/>
+        <w:rStyle w:val="PageNumber"/>
         <w:noProof/>
       </w:rPr>
       <w:t>8</w:t>
     </w:r>
     <w:r>
       <w:rPr>
-        <w:rStyle w:val="Numrodepage"/>
+        <w:rStyle w:val="PageNumber"/>
       </w:rPr>
       <w:fldChar w:fldCharType="end"/>
     </w:r>
   </w:p>
   <w:tbl>
     <w:tblPr>
-      <w:tblStyle w:val="Trameclaire-Accent1"/>
+      <w:tblStyle w:val="LightShading-Accent1"/>
       <w:tblW w:w="5000" w:type="pct"/>
       <w:tblBorders>
         <w:left w:val="single" w:sz="8" w:space="0" w:color="DEEAF6" w:themeColor="accent1" w:themeTint="33"/>
@@ -1118,14 +1127,14 @@
   </w:tbl>
   <w:p>
     <w:pPr>
-      <w:pStyle w:val="Pieddepage"/>
+      <w:pStyle w:val="Footer"/>
     </w:pPr>
   </w:p>
 </w:ftr>
 </file>
 
 <file path=word/footer2.xml><?xml version="1.0" encoding="utf-8"?>
-<w:ftr xmlns:wpc="http://schemas.microsoft.com/office/word/2010/wordprocessingCanvas" xmlns:mc="http://schemas.openxmlformats.org/markup-compatibility/2006" xmlns:o="urn:schemas-microsoft-com:office:office" xmlns:r="http://schemas.openxmlformats.org/officeDocument/2006/relationships" xmlns:m="http://schemas.openxmlformats.org/officeDocument/2006/math" xmlns:v="urn:schemas-microsoft-com:vml" xmlns:wp14="http://schemas.microsoft.com/office/word/2010/wordprocessingDrawing" xmlns:wp="http://schemas.openxmlformats.org/drawingml/2006/wordprocessingDrawing" xmlns:w10="urn:schemas-microsoft-com:office:word" xmlns:w="http://schemas.openxmlformats.org/wordprocessingml/2006/main" xmlns:w14="http://schemas.microsoft.com/office/word/2010/wordml" xmlns:w15="http://schemas.microsoft.com/office/word/2012/wordml" xmlns:wpg="http://schemas.microsoft.com/office/word/2010/wordprocessingGroup" xmlns:wpi="http://schemas.microsoft.com/office/word/2010/wordprocessingInk" xmlns:wne="http://schemas.microsoft.com/office/word/2006/wordml" xmlns:wps="http://schemas.microsoft.com/office/word/2010/wordprocessingShape" mc:Ignorable="w14 w15 wp14">
+<w:ftr xmlns:wpc="http://schemas.microsoft.com/office/word/2010/wordprocessingCanvas" xmlns:cx="http://schemas.microsoft.com/office/drawing/2014/chartex" xmlns:cx1="http://schemas.microsoft.com/office/drawing/2015/9/8/chartex" xmlns:cx2="http://schemas.microsoft.com/office/drawing/2015/10/21/chartex" xmlns:cx3="http://schemas.microsoft.com/office/drawing/2016/5/9/chartex" xmlns:cx4="http://schemas.microsoft.com/office/drawing/2016/5/10/chartex" xmlns:cx5="http://schemas.microsoft.com/office/drawing/2016/5/11/chartex" xmlns:cx6="http://schemas.microsoft.com/office/drawing/2016/5/12/chartex" xmlns:cx7="http://schemas.microsoft.com/office/drawing/2016/5/13/chartex" xmlns:cx8="http://schemas.microsoft.com/office/drawing/2016/5/14/chartex" xmlns:mc="http://schemas.openxmlformats.org/markup-compatibility/2006" xmlns:aink="http://schemas.microsoft.com/office/drawing/2016/ink" xmlns:am3d="http://schemas.microsoft.com/office/drawing/2017/model3d" xmlns:o="urn:schemas-microsoft-com:office:office" xmlns:r="http://schemas.openxmlformats.org/officeDocument/2006/relationships" xmlns:m="http://schemas.openxmlformats.org/officeDocument/2006/math" xmlns:v="urn:schemas-microsoft-com:vml" xmlns:wp14="http://schemas.microsoft.com/office/word/2010/wordprocessingDrawing" xmlns:wp="http://schemas.openxmlformats.org/drawingml/2006/wordprocessingDrawing" xmlns:w10="urn:schemas-microsoft-com:office:word" xmlns:w="http://schemas.openxmlformats.org/wordprocessingml/2006/main" xmlns:w14="http://schemas.microsoft.com/office/word/2010/wordml" xmlns:w15="http://schemas.microsoft.com/office/word/2012/wordml" xmlns:w16cex="http://schemas.microsoft.com/office/word/2018/wordml/cex" xmlns:w16cid="http://schemas.microsoft.com/office/word/2016/wordml/cid" xmlns:w16="http://schemas.microsoft.com/office/word/2018/wordml" xmlns:w16sdtdh="http://schemas.microsoft.com/office/word/2020/wordml/sdtdatahash" xmlns:w16se="http://schemas.microsoft.com/office/word/2015/wordml/symex" xmlns:wpg="http://schemas.microsoft.com/office/word/2010/wordprocessingGroup" xmlns:wpi="http://schemas.microsoft.com/office/word/2010/wordprocessingInk" xmlns:wne="http://schemas.microsoft.com/office/word/2006/wordml" xmlns:wps="http://schemas.microsoft.com/office/word/2010/wordprocessingShape" mc:Ignorable="w14 w15 w16se w16cid w16 w16cex w16sdtdh wp14">
   <w:sdt>
     <w:sdtPr>
       <w:id w:val="-1577891168"/>
@@ -1138,7 +1147,7 @@
     <w:sdtContent>
       <w:p>
         <w:pPr>
-          <w:pStyle w:val="Pieddepage"/>
+          <w:pStyle w:val="Footer"/>
           <w:jc w:val="center"/>
         </w:pPr>
         <w:r>
@@ -1166,7 +1175,7 @@
 </file>
 
 <file path=word/footnotes.xml><?xml version="1.0" encoding="utf-8"?>
-<w:footnotes xmlns:wpc="http://schemas.microsoft.com/office/word/2010/wordprocessingCanvas" xmlns:mc="http://schemas.openxmlformats.org/markup-compatibility/2006" xmlns:o="urn:schemas-microsoft-com:office:office" xmlns:r="http://schemas.openxmlformats.org/officeDocument/2006/relationships" xmlns:m="http://schemas.openxmlformats.org/officeDocument/2006/math" xmlns:v="urn:schemas-microsoft-com:vml" xmlns:wp14="http://schemas.microsoft.com/office/word/2010/wordprocessingDrawing" xmlns:wp="http://schemas.openxmlformats.org/drawingml/2006/wordprocessingDrawing" xmlns:w10="urn:schemas-microsoft-com:office:word" xmlns:w="http://schemas.openxmlformats.org/wordprocessingml/2006/main" xmlns:w14="http://schemas.microsoft.com/office/word/2010/wordml" xmlns:w15="http://schemas.microsoft.com/office/word/2012/wordml" xmlns:wpg="http://schemas.microsoft.com/office/word/2010/wordprocessingGroup" xmlns:wpi="http://schemas.microsoft.com/office/word/2010/wordprocessingInk" xmlns:wne="http://schemas.microsoft.com/office/word/2006/wordml" xmlns:wps="http://schemas.microsoft.com/office/word/2010/wordprocessingShape" mc:Ignorable="w14 w15 wp14">
+<w:footnotes xmlns:wpc="http://schemas.microsoft.com/office/word/2010/wordprocessingCanvas" xmlns:cx="http://schemas.microsoft.com/office/drawing/2014/chartex" xmlns:cx1="http://schemas.microsoft.com/office/drawing/2015/9/8/chartex" xmlns:cx2="http://schemas.microsoft.com/office/drawing/2015/10/21/chartex" xmlns:cx3="http://schemas.microsoft.com/office/drawing/2016/5/9/chartex" xmlns:cx4="http://schemas.microsoft.com/office/drawing/2016/5/10/chartex" xmlns:cx5="http://schemas.microsoft.com/office/drawing/2016/5/11/chartex" xmlns:cx6="http://schemas.microsoft.com/office/drawing/2016/5/12/chartex" xmlns:cx7="http://schemas.microsoft.com/office/drawing/2016/5/13/chartex" xmlns:cx8="http://schemas.microsoft.com/office/drawing/2016/5/14/chartex" xmlns:mc="http://schemas.openxmlformats.org/markup-compatibility/2006" xmlns:aink="http://schemas.microsoft.com/office/drawing/2016/ink" xmlns:am3d="http://schemas.microsoft.com/office/drawing/2017/model3d" xmlns:o="urn:schemas-microsoft-com:office:office" xmlns:r="http://schemas.openxmlformats.org/officeDocument/2006/relationships" xmlns:m="http://schemas.openxmlformats.org/officeDocument/2006/math" xmlns:v="urn:schemas-microsoft-com:vml" xmlns:wp14="http://schemas.microsoft.com/office/word/2010/wordprocessingDrawing" xmlns:wp="http://schemas.openxmlformats.org/drawingml/2006/wordprocessingDrawing" xmlns:w10="urn:schemas-microsoft-com:office:word" xmlns:w="http://schemas.openxmlformats.org/wordprocessingml/2006/main" xmlns:w14="http://schemas.microsoft.com/office/word/2010/wordml" xmlns:w15="http://schemas.microsoft.com/office/word/2012/wordml" xmlns:w16cex="http://schemas.microsoft.com/office/word/2018/wordml/cex" xmlns:w16cid="http://schemas.microsoft.com/office/word/2016/wordml/cid" xmlns:w16="http://schemas.microsoft.com/office/word/2018/wordml" xmlns:w16sdtdh="http://schemas.microsoft.com/office/word/2020/wordml/sdtdatahash" xmlns:w16se="http://schemas.microsoft.com/office/word/2015/wordml/symex" xmlns:wpg="http://schemas.microsoft.com/office/word/2010/wordprocessingGroup" xmlns:wpi="http://schemas.microsoft.com/office/word/2010/wordprocessingInk" xmlns:wne="http://schemas.microsoft.com/office/word/2006/wordml" xmlns:wps="http://schemas.microsoft.com/office/word/2010/wordprocessingShape" mc:Ignorable="w14 w15 w16se w16cid w16 w16cex w16sdtdh wp14">
   <w:footnote w:type="separator" w:id="-1">
     <w:p>
       <w:pPr>
@@ -1191,10 +1200,10 @@
 </file>
 
 <file path=word/header1.xml><?xml version="1.0" encoding="utf-8"?>
-<w:hdr xmlns:wpc="http://schemas.microsoft.com/office/word/2010/wordprocessingCanvas" xmlns:mc="http://schemas.openxmlformats.org/markup-compatibility/2006" xmlns:o="urn:schemas-microsoft-com:office:office" xmlns:r="http://schemas.openxmlformats.org/officeDocument/2006/relationships" xmlns:m="http://schemas.openxmlformats.org/officeDocument/2006/math" xmlns:v="urn:schemas-microsoft-com:vml" xmlns:wp14="http://schemas.microsoft.com/office/word/2010/wordprocessingDrawing" xmlns:wp="http://schemas.openxmlformats.org/drawingml/2006/wordprocessingDrawing" xmlns:w10="urn:schemas-microsoft-com:office:word" xmlns:w="http://schemas.openxmlformats.org/wordprocessingml/2006/main" xmlns:w14="http://schemas.microsoft.com/office/word/2010/wordml" xmlns:w15="http://schemas.microsoft.com/office/word/2012/wordml" xmlns:wpg="http://schemas.microsoft.com/office/word/2010/wordprocessingGroup" xmlns:wpi="http://schemas.microsoft.com/office/word/2010/wordprocessingInk" xmlns:wne="http://schemas.microsoft.com/office/word/2006/wordml" xmlns:wps="http://schemas.microsoft.com/office/word/2010/wordprocessingShape" mc:Ignorable="w14 w15 wp14">
+<w:hdr xmlns:wpc="http://schemas.microsoft.com/office/word/2010/wordprocessingCanvas" xmlns:cx="http://schemas.microsoft.com/office/drawing/2014/chartex" xmlns:cx1="http://schemas.microsoft.com/office/drawing/2015/9/8/chartex" xmlns:cx2="http://schemas.microsoft.com/office/drawing/2015/10/21/chartex" xmlns:cx3="http://schemas.microsoft.com/office/drawing/2016/5/9/chartex" xmlns:cx4="http://schemas.microsoft.com/office/drawing/2016/5/10/chartex" xmlns:cx5="http://schemas.microsoft.com/office/drawing/2016/5/11/chartex" xmlns:cx6="http://schemas.microsoft.com/office/drawing/2016/5/12/chartex" xmlns:cx7="http://schemas.microsoft.com/office/drawing/2016/5/13/chartex" xmlns:cx8="http://schemas.microsoft.com/office/drawing/2016/5/14/chartex" xmlns:mc="http://schemas.openxmlformats.org/markup-compatibility/2006" xmlns:aink="http://schemas.microsoft.com/office/drawing/2016/ink" xmlns:am3d="http://schemas.microsoft.com/office/drawing/2017/model3d" xmlns:o="urn:schemas-microsoft-com:office:office" xmlns:r="http://schemas.openxmlformats.org/officeDocument/2006/relationships" xmlns:m="http://schemas.openxmlformats.org/officeDocument/2006/math" xmlns:v="urn:schemas-microsoft-com:vml" xmlns:wp14="http://schemas.microsoft.com/office/word/2010/wordprocessingDrawing" xmlns:wp="http://schemas.openxmlformats.org/drawingml/2006/wordprocessingDrawing" xmlns:w10="urn:schemas-microsoft-com:office:word" xmlns:w="http://schemas.openxmlformats.org/wordprocessingml/2006/main" xmlns:w14="http://schemas.microsoft.com/office/word/2010/wordml" xmlns:w15="http://schemas.microsoft.com/office/word/2012/wordml" xmlns:w16cex="http://schemas.microsoft.com/office/word/2018/wordml/cex" xmlns:w16cid="http://schemas.microsoft.com/office/word/2016/wordml/cid" xmlns:w16="http://schemas.microsoft.com/office/word/2018/wordml" xmlns:w16sdtdh="http://schemas.microsoft.com/office/word/2020/wordml/sdtdatahash" xmlns:w16se="http://schemas.microsoft.com/office/word/2015/wordml/symex" xmlns:wpg="http://schemas.microsoft.com/office/word/2010/wordprocessingGroup" xmlns:wpi="http://schemas.microsoft.com/office/word/2010/wordprocessingInk" xmlns:wne="http://schemas.microsoft.com/office/word/2006/wordml" xmlns:wps="http://schemas.microsoft.com/office/word/2010/wordprocessingShape" mc:Ignorable="w14 w15 w16se w16cid w16 w16cex w16sdtdh wp14">
   <w:p>
     <w:pPr>
-      <w:pStyle w:val="Pieddepage"/>
+      <w:pStyle w:val="Footer"/>
       <w:ind w:right="360"/>
       <w:rPr>
         <w:rFonts w:asciiTheme="majorHAnsi" w:hAnsiTheme="majorHAnsi" w:cstheme="majorHAnsi"/>
@@ -1209,7 +1218,7 @@
   </w:p>
   <w:p>
     <w:pPr>
-      <w:pStyle w:val="En-tte"/>
+      <w:pStyle w:val="Header"/>
       <w:rPr>
         <w:rFonts w:asciiTheme="majorHAnsi" w:hAnsiTheme="majorHAnsi" w:cstheme="majorHAnsi"/>
       </w:rPr>
@@ -1219,10 +1228,10 @@
 </file>
 
 <file path=word/header2.xml><?xml version="1.0" encoding="utf-8"?>
-<w:hdr xmlns:wpc="http://schemas.microsoft.com/office/word/2010/wordprocessingCanvas" xmlns:mc="http://schemas.openxmlformats.org/markup-compatibility/2006" xmlns:o="urn:schemas-microsoft-com:office:office" xmlns:r="http://schemas.openxmlformats.org/officeDocument/2006/relationships" xmlns:m="http://schemas.openxmlformats.org/officeDocument/2006/math" xmlns:v="urn:schemas-microsoft-com:vml" xmlns:wp14="http://schemas.microsoft.com/office/word/2010/wordprocessingDrawing" xmlns:wp="http://schemas.openxmlformats.org/drawingml/2006/wordprocessingDrawing" xmlns:w10="urn:schemas-microsoft-com:office:word" xmlns:w="http://schemas.openxmlformats.org/wordprocessingml/2006/main" xmlns:w14="http://schemas.microsoft.com/office/word/2010/wordml" xmlns:w15="http://schemas.microsoft.com/office/word/2012/wordml" xmlns:wpg="http://schemas.microsoft.com/office/word/2010/wordprocessingGroup" xmlns:wpi="http://schemas.microsoft.com/office/word/2010/wordprocessingInk" xmlns:wne="http://schemas.microsoft.com/office/word/2006/wordml" xmlns:wps="http://schemas.microsoft.com/office/word/2010/wordprocessingShape" mc:Ignorable="w14 w15 wp14">
+<w:hdr xmlns:wpc="http://schemas.microsoft.com/office/word/2010/wordprocessingCanvas" xmlns:cx="http://schemas.microsoft.com/office/drawing/2014/chartex" xmlns:cx1="http://schemas.microsoft.com/office/drawing/2015/9/8/chartex" xmlns:cx2="http://schemas.microsoft.com/office/drawing/2015/10/21/chartex" xmlns:cx3="http://schemas.microsoft.com/office/drawing/2016/5/9/chartex" xmlns:cx4="http://schemas.microsoft.com/office/drawing/2016/5/10/chartex" xmlns:cx5="http://schemas.microsoft.com/office/drawing/2016/5/11/chartex" xmlns:cx6="http://schemas.microsoft.com/office/drawing/2016/5/12/chartex" xmlns:cx7="http://schemas.microsoft.com/office/drawing/2016/5/13/chartex" xmlns:cx8="http://schemas.microsoft.com/office/drawing/2016/5/14/chartex" xmlns:mc="http://schemas.openxmlformats.org/markup-compatibility/2006" xmlns:aink="http://schemas.microsoft.com/office/drawing/2016/ink" xmlns:am3d="http://schemas.microsoft.com/office/drawing/2017/model3d" xmlns:o="urn:schemas-microsoft-com:office:office" xmlns:r="http://schemas.openxmlformats.org/officeDocument/2006/relationships" xmlns:m="http://schemas.openxmlformats.org/officeDocument/2006/math" xmlns:v="urn:schemas-microsoft-com:vml" xmlns:wp14="http://schemas.microsoft.com/office/word/2010/wordprocessingDrawing" xmlns:wp="http://schemas.openxmlformats.org/drawingml/2006/wordprocessingDrawing" xmlns:w10="urn:schemas-microsoft-com:office:word" xmlns:w="http://schemas.openxmlformats.org/wordprocessingml/2006/main" xmlns:w14="http://schemas.microsoft.com/office/word/2010/wordml" xmlns:w15="http://schemas.microsoft.com/office/word/2012/wordml" xmlns:w16cex="http://schemas.microsoft.com/office/word/2018/wordml/cex" xmlns:w16cid="http://schemas.microsoft.com/office/word/2016/wordml/cid" xmlns:w16="http://schemas.microsoft.com/office/word/2018/wordml" xmlns:w16sdtdh="http://schemas.microsoft.com/office/word/2020/wordml/sdtdatahash" xmlns:w16se="http://schemas.microsoft.com/office/word/2015/wordml/symex" xmlns:wpg="http://schemas.microsoft.com/office/word/2010/wordprocessingGroup" xmlns:wpi="http://schemas.microsoft.com/office/word/2010/wordprocessingInk" xmlns:wne="http://schemas.microsoft.com/office/word/2006/wordml" xmlns:wps="http://schemas.microsoft.com/office/word/2010/wordprocessingShape" mc:Ignorable="w14 w15 w16se w16cid w16 w16cex w16sdtdh wp14">
   <w:p>
     <w:pPr>
-      <w:pStyle w:val="En-tte"/>
+      <w:pStyle w:val="Header"/>
       <w:tabs>
         <w:tab w:val="clear" w:pos="8640"/>
         <w:tab w:val="right" w:pos="4320"/>
@@ -1235,7 +1244,7 @@
         <w:lang w:eastAsia="fr-FR"/>
       </w:rPr>
       <w:drawing>
-        <wp:inline distT="0" distB="0" distL="0" distR="0">
+        <wp:inline distT="0" distB="0" distL="0" distR="0" wp14:anchorId="534D99AA" wp14:editId="534D99AB">
           <wp:extent cx="1127760" cy="723900"/>
           <wp:effectExtent l="0" t="0" r="0" b="0"/>
           <wp:docPr id="2" name="Image 2" descr="logo"/>
@@ -1295,7 +1304,7 @@
         <w:lang w:eastAsia="fr-FR"/>
       </w:rPr>
       <w:drawing>
-        <wp:inline distT="0" distB="0" distL="0" distR="0">
+        <wp:inline distT="0" distB="0" distL="0" distR="0" wp14:anchorId="534D99AC" wp14:editId="534D99AD">
           <wp:extent cx="2308860" cy="723900"/>
           <wp:effectExtent l="0" t="0" r="0" b="0"/>
           <wp:docPr id="1" name="Image 1" descr="index"/>
@@ -1348,7 +1357,7 @@
 </file>
 
 <file path=word/numbering.xml><?xml version="1.0" encoding="utf-8"?>
-<w:numbering xmlns:wpc="http://schemas.microsoft.com/office/word/2010/wordprocessingCanvas" xmlns:mc="http://schemas.openxmlformats.org/markup-compatibility/2006" xmlns:o="urn:schemas-microsoft-com:office:office" xmlns:r="http://schemas.openxmlformats.org/officeDocument/2006/relationships" xmlns:m="http://schemas.openxmlformats.org/officeDocument/2006/math" xmlns:v="urn:schemas-microsoft-com:vml" xmlns:wp14="http://schemas.microsoft.com/office/word/2010/wordprocessingDrawing" xmlns:wp="http://schemas.openxmlformats.org/drawingml/2006/wordprocessingDrawing" xmlns:w10="urn:schemas-microsoft-com:office:word" xmlns:w="http://schemas.openxmlformats.org/wordprocessingml/2006/main" xmlns:w14="http://schemas.microsoft.com/office/word/2010/wordml" xmlns:w15="http://schemas.microsoft.com/office/word/2012/wordml" xmlns:wpg="http://schemas.microsoft.com/office/word/2010/wordprocessingGroup" xmlns:wpi="http://schemas.microsoft.com/office/word/2010/wordprocessingInk" xmlns:wne="http://schemas.microsoft.com/office/word/2006/wordml" xmlns:wps="http://schemas.microsoft.com/office/word/2010/wordprocessingShape" mc:Ignorable="w14 w15 wp14">
+<w:numbering xmlns:wpc="http://schemas.microsoft.com/office/word/2010/wordprocessingCanvas" xmlns:cx="http://schemas.microsoft.com/office/drawing/2014/chartex" xmlns:cx1="http://schemas.microsoft.com/office/drawing/2015/9/8/chartex" xmlns:cx2="http://schemas.microsoft.com/office/drawing/2015/10/21/chartex" xmlns:cx3="http://schemas.microsoft.com/office/drawing/2016/5/9/chartex" xmlns:cx4="http://schemas.microsoft.com/office/drawing/2016/5/10/chartex" xmlns:cx5="http://schemas.microsoft.com/office/drawing/2016/5/11/chartex" xmlns:cx6="http://schemas.microsoft.com/office/drawing/2016/5/12/chartex" xmlns:cx7="http://schemas.microsoft.com/office/drawing/2016/5/13/chartex" xmlns:cx8="http://schemas.microsoft.com/office/drawing/2016/5/14/chartex" xmlns:mc="http://schemas.openxmlformats.org/markup-compatibility/2006" xmlns:aink="http://schemas.microsoft.com/office/drawing/2016/ink" xmlns:am3d="http://schemas.microsoft.com/office/drawing/2017/model3d" xmlns:o="urn:schemas-microsoft-com:office:office" xmlns:r="http://schemas.openxmlformats.org/officeDocument/2006/relationships" xmlns:m="http://schemas.openxmlformats.org/officeDocument/2006/math" xmlns:v="urn:schemas-microsoft-com:vml" xmlns:wp14="http://schemas.microsoft.com/office/word/2010/wordprocessingDrawing" xmlns:wp="http://schemas.openxmlformats.org/drawingml/2006/wordprocessingDrawing" xmlns:w10="urn:schemas-microsoft-com:office:word" xmlns:w="http://schemas.openxmlformats.org/wordprocessingml/2006/main" xmlns:w14="http://schemas.microsoft.com/office/word/2010/wordml" xmlns:w15="http://schemas.microsoft.com/office/word/2012/wordml" xmlns:w16cex="http://schemas.microsoft.com/office/word/2018/wordml/cex" xmlns:w16cid="http://schemas.microsoft.com/office/word/2016/wordml/cid" xmlns:w16="http://schemas.microsoft.com/office/word/2018/wordml" xmlns:w16sdtdh="http://schemas.microsoft.com/office/word/2020/wordml/sdtdatahash" xmlns:w16se="http://schemas.microsoft.com/office/word/2015/wordml/symex" xmlns:wpg="http://schemas.microsoft.com/office/word/2010/wordprocessingGroup" xmlns:wpi="http://schemas.microsoft.com/office/word/2010/wordprocessingInk" xmlns:wne="http://schemas.microsoft.com/office/word/2006/wordml" xmlns:wps="http://schemas.microsoft.com/office/word/2010/wordprocessingShape" mc:Ignorable="w14 w15 w16se w16cid w16 w16cex w16sdtdh wp14">
   <w:abstractNum w:abstractNumId="0" w15:restartNumberingAfterBreak="0">
     <w:nsid w:val="08C77191"/>
     <w:multiLevelType w:val="hybridMultilevel"/>
@@ -1469,7 +1478,7 @@
     <w:lvl w:ilvl="0" w:tplc="B958FDFC">
       <w:start w:val="1"/>
       <w:numFmt w:val="decimal"/>
-      <w:pStyle w:val="Titre1"/>
+      <w:pStyle w:val="Heading1"/>
       <w:lvlText w:val="%1."/>
       <w:lvlJc w:val="left"/>
       <w:pPr>
@@ -1568,7 +1577,7 @@
 </file>
 
 <file path=word/styles.xml><?xml version="1.0" encoding="utf-8"?>
-<w:styles xmlns:mc="http://schemas.openxmlformats.org/markup-compatibility/2006" xmlns:r="http://schemas.openxmlformats.org/officeDocument/2006/relationships" xmlns:w="http://schemas.openxmlformats.org/wordprocessingml/2006/main" xmlns:w14="http://schemas.microsoft.com/office/word/2010/wordml" xmlns:w15="http://schemas.microsoft.com/office/word/2012/wordml" mc:Ignorable="w14 w15">
+<w:styles xmlns:mc="http://schemas.openxmlformats.org/markup-compatibility/2006" xmlns:r="http://schemas.openxmlformats.org/officeDocument/2006/relationships" xmlns:w="http://schemas.openxmlformats.org/wordprocessingml/2006/main" xmlns:w14="http://schemas.microsoft.com/office/word/2010/wordml" xmlns:w15="http://schemas.microsoft.com/office/word/2012/wordml" xmlns:w16cex="http://schemas.microsoft.com/office/word/2018/wordml/cex" xmlns:w16cid="http://schemas.microsoft.com/office/word/2016/wordml/cid" xmlns:w16="http://schemas.microsoft.com/office/word/2018/wordml" xmlns:w16sdtdh="http://schemas.microsoft.com/office/word/2020/wordml/sdtdatahash" xmlns:w16se="http://schemas.microsoft.com/office/word/2015/wordml/symex" mc:Ignorable="w14 w15 w16se w16cid w16 w16cex w16sdtdh">
   <w:docDefaults>
     <w:rPrDefault>
       <w:rPr>
@@ -1584,7 +1593,7 @@
       </w:pPr>
     </w:pPrDefault>
   </w:docDefaults>
-  <w:latentStyles w:defLockedState="0" w:defUIPriority="99" w:defSemiHidden="0" w:defUnhideWhenUsed="0" w:defQFormat="0" w:count="371">
+  <w:latentStyles w:defLockedState="0" w:defUIPriority="99" w:defSemiHidden="0" w:defUnhideWhenUsed="0" w:defQFormat="0" w:count="376">
     <w:lsdException w:name="Normal" w:uiPriority="0" w:qFormat="1"/>
     <w:lsdException w:name="heading 1" w:uiPriority="9" w:qFormat="1"/>
     <w:lsdException w:name="heading 2" w:semiHidden="1" w:uiPriority="9" w:unhideWhenUsed="1" w:qFormat="1"/>
@@ -1956,6 +1965,11 @@
     <w:lsdException w:name="List Table 5 Dark Accent 6" w:uiPriority="50"/>
     <w:lsdException w:name="List Table 6 Colorful Accent 6" w:uiPriority="51"/>
     <w:lsdException w:name="List Table 7 Colorful Accent 6" w:uiPriority="52"/>
+    <w:lsdException w:name="Mention" w:semiHidden="1" w:unhideWhenUsed="1"/>
+    <w:lsdException w:name="Smart Hyperlink" w:semiHidden="1" w:unhideWhenUsed="1"/>
+    <w:lsdException w:name="Hashtag" w:semiHidden="1" w:unhideWhenUsed="1"/>
+    <w:lsdException w:name="Unresolved Mention" w:semiHidden="1" w:unhideWhenUsed="1"/>
+    <w:lsdException w:name="Smart Link" w:semiHidden="1" w:unhideWhenUsed="1"/>
   </w:latentStyles>
   <w:style w:type="paragraph" w:default="1" w:styleId="Normal">
     <w:name w:val="Normal"/>
@@ -1970,11 +1984,11 @@
       <w:szCs w:val="24"/>
     </w:rPr>
   </w:style>
-  <w:style w:type="paragraph" w:styleId="Titre1">
+  <w:style w:type="paragraph" w:styleId="Heading1">
     <w:name w:val="heading 1"/>
     <w:basedOn w:val="Normal"/>
     <w:next w:val="Normal"/>
-    <w:link w:val="Titre1Car"/>
+    <w:link w:val="Heading1Char"/>
     <w:autoRedefine/>
     <w:uiPriority w:val="9"/>
     <w:qFormat/>
@@ -1995,11 +2009,11 @@
       <w:sz w:val="24"/>
     </w:rPr>
   </w:style>
-  <w:style w:type="paragraph" w:styleId="Titre2">
+  <w:style w:type="paragraph" w:styleId="Heading2">
     <w:name w:val="heading 2"/>
     <w:basedOn w:val="Normal"/>
     <w:next w:val="Normal"/>
-    <w:link w:val="Titre2Car"/>
+    <w:link w:val="Heading2Char"/>
     <w:autoRedefine/>
     <w:uiPriority w:val="9"/>
     <w:unhideWhenUsed/>
@@ -2019,11 +2033,11 @@
       <w:szCs w:val="26"/>
     </w:rPr>
   </w:style>
-  <w:style w:type="paragraph" w:styleId="Titre3">
+  <w:style w:type="paragraph" w:styleId="Heading3">
     <w:name w:val="heading 3"/>
     <w:basedOn w:val="Normal"/>
     <w:next w:val="Normal"/>
-    <w:link w:val="Titre3Car"/>
+    <w:link w:val="Heading3Char"/>
     <w:uiPriority w:val="9"/>
     <w:semiHidden/>
     <w:unhideWhenUsed/>
@@ -2041,13 +2055,13 @@
       <w:sz w:val="24"/>
     </w:rPr>
   </w:style>
-  <w:style w:type="character" w:default="1" w:styleId="Policepardfaut">
+  <w:style w:type="character" w:default="1" w:styleId="DefaultParagraphFont">
     <w:name w:val="Default Paragraph Font"/>
     <w:uiPriority w:val="1"/>
     <w:semiHidden/>
     <w:unhideWhenUsed/>
   </w:style>
-  <w:style w:type="table" w:default="1" w:styleId="TableauNormal">
+  <w:style w:type="table" w:default="1" w:styleId="TableNormal">
     <w:name w:val="Normal Table"/>
     <w:uiPriority w:val="99"/>
     <w:semiHidden/>
@@ -2062,16 +2076,16 @@
       </w:tblCellMar>
     </w:tblPr>
   </w:style>
-  <w:style w:type="numbering" w:default="1" w:styleId="Aucuneliste">
+  <w:style w:type="numbering" w:default="1" w:styleId="NoList">
     <w:name w:val="No List"/>
     <w:uiPriority w:val="99"/>
     <w:semiHidden/>
     <w:unhideWhenUsed/>
   </w:style>
-  <w:style w:type="character" w:customStyle="1" w:styleId="Titre1Car">
-    <w:name w:val="Titre 1 Car"/>
-    <w:basedOn w:val="Policepardfaut"/>
-    <w:link w:val="Titre1"/>
+  <w:style w:type="character" w:customStyle="1" w:styleId="Heading1Char">
+    <w:name w:val="Heading 1 Char"/>
+    <w:basedOn w:val="DefaultParagraphFont"/>
+    <w:link w:val="Heading1"/>
     <w:uiPriority w:val="9"/>
     <w:rsid w:val="005E7505"/>
     <w:rPr>
@@ -2083,10 +2097,10 @@
       <w:szCs w:val="24"/>
     </w:rPr>
   </w:style>
-  <w:style w:type="character" w:customStyle="1" w:styleId="Titre2Car">
-    <w:name w:val="Titre 2 Car"/>
-    <w:basedOn w:val="Policepardfaut"/>
-    <w:link w:val="Titre2"/>
+  <w:style w:type="character" w:customStyle="1" w:styleId="Heading2Char">
+    <w:name w:val="Heading 2 Char"/>
+    <w:basedOn w:val="DefaultParagraphFont"/>
+    <w:link w:val="Heading2"/>
     <w:uiPriority w:val="9"/>
     <w:rsid w:val="00177391"/>
     <w:rPr>
@@ -2096,7 +2110,7 @@
       <w:szCs w:val="26"/>
     </w:rPr>
   </w:style>
-  <w:style w:type="paragraph" w:styleId="Paragraphedeliste">
+  <w:style w:type="paragraph" w:styleId="ListParagraph">
     <w:name w:val="List Paragraph"/>
     <w:basedOn w:val="Normal"/>
     <w:uiPriority w:val="34"/>
@@ -2107,10 +2121,10 @@
       <w:contextualSpacing/>
     </w:pPr>
   </w:style>
-  <w:style w:type="paragraph" w:styleId="En-tte">
+  <w:style w:type="paragraph" w:styleId="Header">
     <w:name w:val="header"/>
     <w:basedOn w:val="Normal"/>
-    <w:link w:val="En-tteCar"/>
+    <w:link w:val="HeaderChar"/>
     <w:uiPriority w:val="99"/>
     <w:unhideWhenUsed/>
     <w:rsid w:val="00177391"/>
@@ -2121,10 +2135,10 @@
       </w:tabs>
     </w:pPr>
   </w:style>
-  <w:style w:type="character" w:customStyle="1" w:styleId="En-tteCar">
-    <w:name w:val="En-tête Car"/>
-    <w:basedOn w:val="Policepardfaut"/>
-    <w:link w:val="En-tte"/>
+  <w:style w:type="character" w:customStyle="1" w:styleId="HeaderChar">
+    <w:name w:val="Header Char"/>
+    <w:basedOn w:val="DefaultParagraphFont"/>
+    <w:link w:val="Header"/>
     <w:uiPriority w:val="99"/>
     <w:rsid w:val="00177391"/>
     <w:rPr>
@@ -2133,10 +2147,10 @@
       <w:szCs w:val="24"/>
     </w:rPr>
   </w:style>
-  <w:style w:type="paragraph" w:styleId="Pieddepage">
+  <w:style w:type="paragraph" w:styleId="Footer">
     <w:name w:val="footer"/>
     <w:basedOn w:val="Normal"/>
-    <w:link w:val="PieddepageCar"/>
+    <w:link w:val="FooterChar"/>
     <w:uiPriority w:val="99"/>
     <w:unhideWhenUsed/>
     <w:rsid w:val="00177391"/>
@@ -2147,10 +2161,10 @@
       </w:tabs>
     </w:pPr>
   </w:style>
-  <w:style w:type="character" w:customStyle="1" w:styleId="PieddepageCar">
-    <w:name w:val="Pied de page Car"/>
-    <w:basedOn w:val="Policepardfaut"/>
-    <w:link w:val="Pieddepage"/>
+  <w:style w:type="character" w:customStyle="1" w:styleId="FooterChar">
+    <w:name w:val="Footer Char"/>
+    <w:basedOn w:val="DefaultParagraphFont"/>
+    <w:link w:val="Footer"/>
     <w:uiPriority w:val="99"/>
     <w:rsid w:val="00177391"/>
     <w:rPr>
@@ -2159,9 +2173,9 @@
       <w:szCs w:val="24"/>
     </w:rPr>
   </w:style>
-  <w:style w:type="table" w:styleId="Trameclaire-Accent1">
+  <w:style w:type="table" w:styleId="LightShading-Accent1">
     <w:name w:val="Light Shading Accent 1"/>
-    <w:basedOn w:val="TableauNormal"/>
+    <w:basedOn w:val="TableNormal"/>
     <w:uiPriority w:val="60"/>
     <w:rsid w:val="00177391"/>
     <w:pPr>
@@ -2257,15 +2271,15 @@
       </w:tcPr>
     </w:tblStylePr>
   </w:style>
-  <w:style w:type="character" w:styleId="Numrodepage">
+  <w:style w:type="character" w:styleId="PageNumber">
     <w:name w:val="page number"/>
-    <w:basedOn w:val="Policepardfaut"/>
+    <w:basedOn w:val="DefaultParagraphFont"/>
     <w:uiPriority w:val="99"/>
     <w:semiHidden/>
     <w:unhideWhenUsed/>
     <w:rsid w:val="00177391"/>
   </w:style>
-  <w:style w:type="paragraph" w:styleId="TM1">
+  <w:style w:type="paragraph" w:styleId="TOC1">
     <w:name w:val="toc 1"/>
     <w:basedOn w:val="Normal"/>
     <w:next w:val="Normal"/>
@@ -2283,7 +2297,7 @@
       <w:u w:val="single"/>
     </w:rPr>
   </w:style>
-  <w:style w:type="paragraph" w:styleId="TM2">
+  <w:style w:type="paragraph" w:styleId="TOC2">
     <w:name w:val="toc 2"/>
     <w:basedOn w:val="Normal"/>
     <w:next w:val="Normal"/>
@@ -2297,10 +2311,10 @@
       <w:szCs w:val="22"/>
     </w:rPr>
   </w:style>
-  <w:style w:type="character" w:customStyle="1" w:styleId="Titre3Car">
-    <w:name w:val="Titre 3 Car"/>
-    <w:basedOn w:val="Policepardfaut"/>
-    <w:link w:val="Titre3"/>
+  <w:style w:type="character" w:customStyle="1" w:styleId="Heading3Char">
+    <w:name w:val="Heading 3 Char"/>
+    <w:basedOn w:val="DefaultParagraphFont"/>
+    <w:link w:val="Heading3"/>
     <w:uiPriority w:val="9"/>
     <w:semiHidden/>
     <w:rsid w:val="0008792E"/>
@@ -2313,7 +2327,7 @@
   </w:style>
   <w:style w:type="character" w:customStyle="1" w:styleId="hscoswrapper">
     <w:name w:val="hs_cos_wrapper"/>
-    <w:basedOn w:val="Policepardfaut"/>
+    <w:basedOn w:val="DefaultParagraphFont"/>
     <w:rsid w:val="00286134"/>
   </w:style>
 </w:styles>

</xml_diff>